<commit_message>
Se finalizó la guía.
</commit_message>
<xml_diff>
--- a/GA2n220501094nAA3nEV01ndisennondentablasncomparativasnsobrenpresupuestosnde___2465eb862442fb3___.docx
+++ b/GA2n220501094nAA3nEV01ndisennondentablasncomparativasnsobrenpresupuestosnde___2465eb862442fb3___.docx
@@ -219,6 +219,7 @@
       <w:pPr>
         <w:pStyle w:val="Textoindependiente"/>
         <w:spacing w:before="150"/>
+        <w:jc w:val="center"/>
         <w:rPr>
           <w:rFonts w:ascii="Arial"/>
           <w:b/>
@@ -230,219 +231,9 @@
           <w:noProof/>
         </w:rPr>
         <mc:AlternateContent>
-          <mc:Choice Requires="wps">
-            <w:drawing>
-              <wp:anchor distT="0" distB="0" distL="0" distR="0" simplePos="0" relativeHeight="251659264" behindDoc="1" locked="0" layoutInCell="1" allowOverlap="1" wp14:anchorId="22D8A60E" wp14:editId="6C6726EC">
-                <wp:simplePos x="0" y="0"/>
-                <wp:positionH relativeFrom="page">
-                  <wp:posOffset>2944876</wp:posOffset>
-                </wp:positionH>
-                <wp:positionV relativeFrom="paragraph">
-                  <wp:posOffset>256811</wp:posOffset>
-                </wp:positionV>
-                <wp:extent cx="1880235" cy="177800"/>
-                <wp:effectExtent l="0" t="0" r="0" b="0"/>
-                <wp:wrapTopAndBottom/>
-                <wp:docPr id="1" name="Textbox 1"/>
-                <wp:cNvGraphicFramePr>
-                  <a:graphicFrameLocks xmlns:a="http://schemas.openxmlformats.org/drawingml/2006/main"/>
-                </wp:cNvGraphicFramePr>
-                <a:graphic xmlns:a="http://schemas.openxmlformats.org/drawingml/2006/main">
-                  <a:graphicData uri="http://schemas.microsoft.com/office/word/2010/wordprocessingShape">
-                    <wps:wsp>
-                      <wps:cNvSpPr txBox="1">
-                        <a:spLocks/>
-                      </wps:cNvSpPr>
-                      <wps:spPr>
-                        <a:xfrm>
-                          <a:off x="0" y="0"/>
-                          <a:ext cx="1880235" cy="177800"/>
-                        </a:xfrm>
-                        <a:prstGeom prst="rect">
-                          <a:avLst/>
-                        </a:prstGeom>
-                        <a:solidFill>
-                          <a:srgbClr val="F8F7F7"/>
-                        </a:solidFill>
-                      </wps:spPr>
-                      <wps:txbx>
-                        <w:txbxContent>
-                          <w:p>
-                            <w:pPr>
-                              <w:spacing w:before="1"/>
-                              <w:rPr>
-                                <w:rFonts w:ascii="Arial"/>
-                                <w:b/>
-                                <w:color w:val="000000"/>
-                                <w:sz w:val="16"/>
-                              </w:rPr>
-                            </w:pPr>
-                            <w:r>
-                              <w:rPr>
-                                <w:rFonts w:ascii="Arial"/>
-                                <w:b/>
-                                <w:color w:val="FFFFFF"/>
-                                <w:sz w:val="16"/>
-                              </w:rPr>
-                              <w:t>Jaime</w:t>
-                            </w:r>
-                            <w:r>
-                              <w:rPr>
-                                <w:rFonts w:ascii="Arial"/>
-                                <w:b/>
-                                <w:color w:val="FFFFFF"/>
-                                <w:spacing w:val="-3"/>
-                                <w:sz w:val="16"/>
-                              </w:rPr>
-                              <w:t xml:space="preserve"> </w:t>
-                            </w:r>
-                            <w:proofErr w:type="spellStart"/>
-                            <w:r>
-                              <w:rPr>
-                                <w:rFonts w:ascii="Arial"/>
-                                <w:b/>
-                                <w:color w:val="FFFFFF"/>
-                                <w:sz w:val="16"/>
-                              </w:rPr>
-                              <w:t>Andres</w:t>
-                            </w:r>
-                            <w:proofErr w:type="spellEnd"/>
-                            <w:r>
-                              <w:rPr>
-                                <w:rFonts w:ascii="Arial"/>
-                                <w:b/>
-                                <w:color w:val="FFFFFF"/>
-                                <w:spacing w:val="41"/>
-                                <w:sz w:val="16"/>
-                              </w:rPr>
-                              <w:t xml:space="preserve"> </w:t>
-                            </w:r>
-                            <w:r>
-                              <w:rPr>
-                                <w:rFonts w:ascii="Arial"/>
-                                <w:b/>
-                                <w:color w:val="FFFFFF"/>
-                                <w:sz w:val="16"/>
-                              </w:rPr>
-                              <w:t>Ruiz</w:t>
-                            </w:r>
-                            <w:r>
-                              <w:rPr>
-                                <w:rFonts w:ascii="Arial"/>
-                                <w:b/>
-                                <w:color w:val="FFFFFF"/>
-                                <w:spacing w:val="-2"/>
-                                <w:sz w:val="16"/>
-                              </w:rPr>
-                              <w:t xml:space="preserve"> Bravo</w:t>
-                            </w:r>
-                          </w:p>
-                        </w:txbxContent>
-                      </wps:txbx>
-                      <wps:bodyPr wrap="square" lIns="0" tIns="0" rIns="0" bIns="0" rtlCol="0">
-                        <a:noAutofit/>
-                      </wps:bodyPr>
-                    </wps:wsp>
-                  </a:graphicData>
-                </a:graphic>
-              </wp:anchor>
-            </w:drawing>
-          </mc:Choice>
-          <mc:Fallback>
-            <w:pict>
-              <v:shapetype w14:anchorId="22D8A60E" id="_x0000_t202" coordsize="21600,21600" o:spt="202" path="m,l,21600r21600,l21600,xe">
-                <v:stroke joinstyle="miter"/>
-                <v:path gradientshapeok="t" o:connecttype="rect"/>
-              </v:shapetype>
-              <v:shape id="Textbox 1" o:spid="_x0000_s1026" type="#_x0000_t202" style="position:absolute;margin-left:231.9pt;margin-top:20.2pt;width:148.05pt;height:14pt;z-index:-251657216;visibility:visible;mso-wrap-style:square;mso-wrap-distance-left:0;mso-wrap-distance-top:0;mso-wrap-distance-right:0;mso-wrap-distance-bottom:0;mso-position-horizontal:absolute;mso-position-horizontal-relative:page;mso-position-vertical:absolute;mso-position-vertical-relative:text;v-text-anchor:top" o:gfxdata="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" fillcolor="#f8f7f7" stroked="f">
-                <v:textbox inset="0,0,0,0">
-                  <w:txbxContent>
-                    <w:p>
-                      <w:pPr>
-                        <w:spacing w:before="1"/>
-                        <w:rPr>
-                          <w:rFonts w:ascii="Arial"/>
-                          <w:b/>
-                          <w:color w:val="000000"/>
-                          <w:sz w:val="16"/>
-                        </w:rPr>
-                      </w:pPr>
-                      <w:r>
-                        <w:rPr>
-                          <w:rFonts w:ascii="Arial"/>
-                          <w:b/>
-                          <w:color w:val="FFFFFF"/>
-                          <w:sz w:val="16"/>
-                        </w:rPr>
-                        <w:t>Jaime</w:t>
-                      </w:r>
-                      <w:r>
-                        <w:rPr>
-                          <w:rFonts w:ascii="Arial"/>
-                          <w:b/>
-                          <w:color w:val="FFFFFF"/>
-                          <w:spacing w:val="-3"/>
-                          <w:sz w:val="16"/>
-                        </w:rPr>
-                        <w:t xml:space="preserve"> </w:t>
-                      </w:r>
-                      <w:proofErr w:type="spellStart"/>
-                      <w:r>
-                        <w:rPr>
-                          <w:rFonts w:ascii="Arial"/>
-                          <w:b/>
-                          <w:color w:val="FFFFFF"/>
-                          <w:sz w:val="16"/>
-                        </w:rPr>
-                        <w:t>Andres</w:t>
-                      </w:r>
-                      <w:proofErr w:type="spellEnd"/>
-                      <w:r>
-                        <w:rPr>
-                          <w:rFonts w:ascii="Arial"/>
-                          <w:b/>
-                          <w:color w:val="FFFFFF"/>
-                          <w:spacing w:val="41"/>
-                          <w:sz w:val="16"/>
-                        </w:rPr>
-                        <w:t xml:space="preserve"> </w:t>
-                      </w:r>
-                      <w:r>
-                        <w:rPr>
-                          <w:rFonts w:ascii="Arial"/>
-                          <w:b/>
-                          <w:color w:val="FFFFFF"/>
-                          <w:sz w:val="16"/>
-                        </w:rPr>
-                        <w:t>Ruiz</w:t>
-                      </w:r>
-                      <w:r>
-                        <w:rPr>
-                          <w:rFonts w:ascii="Arial"/>
-                          <w:b/>
-                          <w:color w:val="FFFFFF"/>
-                          <w:spacing w:val="-2"/>
-                          <w:sz w:val="16"/>
-                        </w:rPr>
-                        <w:t xml:space="preserve"> Bravo</w:t>
-                      </w:r>
-                    </w:p>
-                  </w:txbxContent>
-                </v:textbox>
-                <w10:wrap type="topAndBottom" anchorx="page"/>
-              </v:shape>
-            </w:pict>
-          </mc:Fallback>
-        </mc:AlternateContent>
-      </w:r>
-      <w:r>
-        <w:rPr>
-          <w:noProof/>
-        </w:rPr>
-        <mc:AlternateContent>
           <mc:Choice Requires="wpg">
             <w:drawing>
-              <wp:anchor distT="0" distB="0" distL="0" distR="0" simplePos="0" relativeHeight="251660288" behindDoc="1" locked="0" layoutInCell="1" allowOverlap="1" wp14:anchorId="4C4D22A5" wp14:editId="4636F7F8">
+              <wp:anchor distT="0" distB="0" distL="0" distR="0" simplePos="0" relativeHeight="251660288" behindDoc="1" locked="0" layoutInCell="1" allowOverlap="1" wp14:anchorId="4C4D22A5" wp14:editId="6A656095">
                 <wp:simplePos x="0" y="0"/>
                 <wp:positionH relativeFrom="page">
                   <wp:posOffset>3559809</wp:posOffset>
@@ -564,11 +355,15 @@
           </mc:Choice>
           <mc:Fallback>
             <w:pict>
-              <v:group w14:anchorId="4C4D22A5" id="Group 2" o:spid="_x0000_s1027" style="position:absolute;margin-left:280.3pt;margin-top:39.1pt;width:51.4pt;height:17.95pt;z-index:-251656192;mso-wrap-distance-left:0;mso-wrap-distance-right:0;mso-position-horizontal-relative:page" coordsize="6527,2279" o:gfxdata="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">
-                <v:shape id="Graphic 3" o:spid="_x0000_s1028" style="position:absolute;top:524;width:6527;height:1753;visibility:visible;mso-wrap-style:square;v-text-anchor:top" coordsize="652780,175260" o:gfxdata="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" path="m652779,l,,,175260r652779,l652779,xe" fillcolor="#f8f7f7" stroked="f">
+              <v:group w14:anchorId="4C4D22A5" id="Group 2" o:spid="_x0000_s1026" style="position:absolute;left:0;text-align:left;margin-left:280.3pt;margin-top:39.1pt;width:51.4pt;height:17.95pt;z-index:-251656192;mso-wrap-distance-left:0;mso-wrap-distance-right:0;mso-position-horizontal-relative:page" coordsize="6527,2279" o:gfxdata="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">
+                <v:shape id="Graphic 3" o:spid="_x0000_s1027" style="position:absolute;top:524;width:6527;height:1753;visibility:visible;mso-wrap-style:square;v-text-anchor:top" coordsize="652780,175260" o:gfxdata="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" path="m652779,l,,,175260r652779,l652779,xe" fillcolor="#f8f7f7" stroked="f">
                   <v:path arrowok="t"/>
                 </v:shape>
-                <v:shape id="Textbox 4" o:spid="_x0000_s1029" type="#_x0000_t202" style="position:absolute;width:6527;height:2279;visibility:visible;mso-wrap-style:square;v-text-anchor:top" o:gfxdata="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" filled="f" stroked="f">
+                <v:shapetype id="_x0000_t202" coordsize="21600,21600" o:spt="202" path="m,l,21600r21600,l21600,xe">
+                  <v:stroke joinstyle="miter"/>
+                  <v:path gradientshapeok="t" o:connecttype="rect"/>
+                </v:shapetype>
+                <v:shape id="Textbox 4" o:spid="_x0000_s1028" type="#_x0000_t202" style="position:absolute;width:6527;height:2279;visibility:visible;mso-wrap-style:square;v-text-anchor:top" o:gfxdata="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" filled="f" stroked="f">
                   <v:textbox inset="0,0,0,0">
                     <w:txbxContent>
                       <w:p>
@@ -599,6 +394,84 @@
           </mc:Fallback>
         </mc:AlternateContent>
       </w:r>
+      <w:r>
+        <w:rPr>
+          <w:rFonts w:ascii="Arial"/>
+          <w:b/>
+          <w:sz w:val="20"/>
+        </w:rPr>
+        <w:t xml:space="preserve">Jorge </w:t>
+      </w:r>
+      <w:proofErr w:type="spellStart"/>
+      <w:r>
+        <w:rPr>
+          <w:rFonts w:ascii="Arial"/>
+          <w:b/>
+          <w:sz w:val="20"/>
+        </w:rPr>
+        <w:t>Luiz</w:t>
+      </w:r>
+      <w:proofErr w:type="spellEnd"/>
+      <w:r>
+        <w:rPr>
+          <w:rFonts w:ascii="Arial"/>
+          <w:b/>
+          <w:sz w:val="20"/>
+        </w:rPr>
+        <w:t xml:space="preserve"> Mu</w:t>
+      </w:r>
+      <w:r>
+        <w:rPr>
+          <w:rFonts w:ascii="Arial"/>
+          <w:b/>
+          <w:sz w:val="20"/>
+        </w:rPr>
+        <w:t>ñ</w:t>
+      </w:r>
+      <w:r>
+        <w:rPr>
+          <w:rFonts w:ascii="Arial"/>
+          <w:b/>
+          <w:sz w:val="20"/>
+        </w:rPr>
+        <w:t>oz Pe</w:t>
+      </w:r>
+      <w:r>
+        <w:rPr>
+          <w:rFonts w:ascii="Arial"/>
+          <w:b/>
+          <w:sz w:val="20"/>
+        </w:rPr>
+        <w:t>ñ</w:t>
+      </w:r>
+      <w:r>
+        <w:rPr>
+          <w:rFonts w:ascii="Arial"/>
+          <w:b/>
+          <w:sz w:val="20"/>
+        </w:rPr>
+        <w:t>a</w:t>
+      </w:r>
+    </w:p>
+    <w:p>
+      <w:pPr>
+        <w:pStyle w:val="Textoindependiente"/>
+        <w:spacing w:before="150"/>
+        <w:jc w:val="center"/>
+        <w:rPr>
+          <w:rFonts w:ascii="Arial"/>
+          <w:b/>
+          <w:sz w:val="20"/>
+        </w:rPr>
+      </w:pPr>
+      <w:r>
+        <w:rPr>
+          <w:rFonts w:ascii="Arial"/>
+          <w:b/>
+          <w:sz w:val="20"/>
+        </w:rPr>
+        <w:t>Daniel Mauricio Villegas Carvajal</w:t>
+      </w:r>
     </w:p>
     <w:p>
       <w:pPr>
@@ -688,6 +561,16 @@
           <w:shd w:val="clear" w:color="auto" w:fill="F8F7F7"/>
         </w:rPr>
       </w:pPr>
+      <w:r>
+        <w:rPr>
+          <w:rFonts w:ascii="Arial" w:hAnsi="Arial"/>
+          <w:b/>
+          <w:color w:val="000000"/>
+          <w:sz w:val="24"/>
+          <w:shd w:val="clear" w:color="auto" w:fill="F8F7F7"/>
+        </w:rPr>
+        <w:t>Jheyson Eduardo Galvis Valencia</w:t>
+      </w:r>
     </w:p>
     <w:p>
       <w:pPr>
@@ -1099,33 +982,21 @@
           <w:rFonts w:ascii="Arial" w:hAnsi="Arial"/>
           <w:b/>
           <w:color w:val="000000"/>
+          <w:spacing w:val="-2"/>
           <w:sz w:val="24"/>
           <w:shd w:val="clear" w:color="auto" w:fill="F8F7F7"/>
         </w:rPr>
-        <w:tab/>
-      </w:r>
-    </w:p>
-    <w:p>
-      <w:pPr>
-        <w:spacing w:before="6"/>
-        <w:ind w:left="2683" w:right="2966"/>
-        <w:jc w:val="center"/>
-        <w:rPr>
-          <w:rFonts w:ascii="Arial"/>
-          <w:b/>
-          <w:sz w:val="24"/>
-        </w:rPr>
-      </w:pPr>
-      <w:r>
-        <w:rPr>
-          <w:rFonts w:ascii="Arial"/>
+        <w:t xml:space="preserve"> 16 de marzo de 2024</w:t>
+      </w:r>
+      <w:r>
+        <w:rPr>
+          <w:rFonts w:ascii="Arial" w:hAnsi="Arial"/>
           <w:b/>
           <w:color w:val="000000"/>
-          <w:spacing w:val="-4"/>
           <w:sz w:val="24"/>
           <w:shd w:val="clear" w:color="auto" w:fill="F8F7F7"/>
         </w:rPr>
-        <w:t>2024</w:t>
+        <w:tab/>
       </w:r>
     </w:p>
     <w:p>
@@ -1516,19 +1387,22 @@
         <w:pStyle w:val="Textoindependiente"/>
         <w:spacing w:line="261" w:lineRule="auto"/>
         <w:ind w:left="100" w:right="111" w:hanging="7"/>
-        <w:jc w:val="center"/>
-      </w:pPr>
-      <w:r>
-        <w:t>Mediante el presente documento elaboraremos una ficha técnica además una propuesta técnica</w:t>
-      </w:r>
-      <w:r>
-        <w:rPr>
-          <w:spacing w:val="-12"/>
-        </w:rPr>
-        <w:t xml:space="preserve"> </w:t>
-      </w:r>
-      <w:r>
-        <w:t>de</w:t>
+        <w:jc w:val="both"/>
+      </w:pPr>
+      <w:r>
+        <w:t>Mediante el presente documento elaboraremos</w:t>
+      </w:r>
+      <w:r>
+        <w:t xml:space="preserve"> tablas comparativas del proyecto formativo “Le Prof.” además de</w:t>
+      </w:r>
+      <w:r>
+        <w:t xml:space="preserve"> una ficha técnica </w:t>
+      </w:r>
+      <w:r>
+        <w:t xml:space="preserve">y </w:t>
+      </w:r>
+      <w:r>
+        <w:t>propuesta de</w:t>
       </w:r>
       <w:r>
         <w:rPr>
@@ -1701,61 +1575,153 @@
                 <w:sz w:val="16"/>
               </w:rPr>
             </w:pPr>
-          </w:p>
-          <w:p>
-            <w:pPr>
-              <w:pStyle w:val="TableParagraph"/>
-              <w:tabs>
-                <w:tab w:val="left" w:pos="5273"/>
-              </w:tabs>
-              <w:ind w:left="107"/>
-              <w:rPr>
-                <w:rFonts w:ascii="Arial MT"/>
-                <w:sz w:val="20"/>
-              </w:rPr>
-            </w:pPr>
-            <w:r>
-              <w:rPr>
-                <w:rFonts w:ascii="Arial MT"/>
+            <w:r>
+              <w:rPr>
                 <w:noProof/>
-                <w:sz w:val="20"/>
               </w:rPr>
               <w:drawing>
-                <wp:inline distT="0" distB="0" distL="0" distR="0" wp14:anchorId="45D3D1BD" wp14:editId="6A222808">
-                  <wp:extent cx="2713205" cy="1331118"/>
-                  <wp:effectExtent l="0" t="0" r="0" b="0"/>
-                  <wp:docPr id="5" name="Image 5" descr="Logotipo&#10;&#10;Descripción generada automáticamente"/>
+                <wp:anchor distT="0" distB="0" distL="114300" distR="114300" simplePos="0" relativeHeight="251663360" behindDoc="0" locked="0" layoutInCell="1" allowOverlap="1" wp14:anchorId="2387CF2B" wp14:editId="4C1B1DDA">
+                  <wp:simplePos x="0" y="0"/>
+                  <wp:positionH relativeFrom="column">
+                    <wp:posOffset>6488430</wp:posOffset>
+                  </wp:positionH>
+                  <wp:positionV relativeFrom="paragraph">
+                    <wp:posOffset>106045</wp:posOffset>
+                  </wp:positionV>
+                  <wp:extent cx="1955965" cy="1409065"/>
+                  <wp:effectExtent l="0" t="0" r="6350" b="635"/>
+                  <wp:wrapNone/>
+                  <wp:docPr id="9" name="Imagen 9"/>
                   <wp:cNvGraphicFramePr>
-                    <a:graphicFrameLocks xmlns:a="http://schemas.openxmlformats.org/drawingml/2006/main"/>
+                    <a:graphicFrameLocks xmlns:a="http://schemas.openxmlformats.org/drawingml/2006/main" noChangeAspect="1"/>
                   </wp:cNvGraphicFramePr>
                   <a:graphic xmlns:a="http://schemas.openxmlformats.org/drawingml/2006/main">
                     <a:graphicData uri="http://schemas.openxmlformats.org/drawingml/2006/picture">
                       <pic:pic xmlns:pic="http://schemas.openxmlformats.org/drawingml/2006/picture">
                         <pic:nvPicPr>
-                          <pic:cNvPr id="5" name="Image 5" descr="Logotipo&#10;&#10;Descripción generada automáticamente"/>
-                          <pic:cNvPicPr/>
+                          <pic:cNvPr id="0" name="Picture 3"/>
+                          <pic:cNvPicPr>
+                            <a:picLocks noChangeAspect="1" noChangeArrowheads="1"/>
+                          </pic:cNvPicPr>
                         </pic:nvPicPr>
                         <pic:blipFill>
-                          <a:blip r:embed="rId5" cstate="print"/>
+                          <a:blip r:embed="rId5" cstate="print">
+                            <a:extLst>
+                              <a:ext uri="{28A0092B-C50C-407E-A947-70E740481C1C}">
+                                <a14:useLocalDpi xmlns:a14="http://schemas.microsoft.com/office/drawing/2010/main" val="0"/>
+                              </a:ext>
+                            </a:extLst>
+                          </a:blip>
+                          <a:srcRect/>
                           <a:stretch>
                             <a:fillRect/>
                           </a:stretch>
                         </pic:blipFill>
-                        <pic:spPr>
+                        <pic:spPr bwMode="auto">
                           <a:xfrm>
                             <a:off x="0" y="0"/>
-                            <a:ext cx="2713205" cy="1331118"/>
+                            <a:ext cx="1955965" cy="1409065"/>
                           </a:xfrm>
                           <a:prstGeom prst="rect">
                             <a:avLst/>
                           </a:prstGeom>
+                          <a:noFill/>
+                          <a:ln>
+                            <a:noFill/>
+                          </a:ln>
                         </pic:spPr>
                       </pic:pic>
                     </a:graphicData>
                   </a:graphic>
-                </wp:inline>
+                  <wp14:sizeRelH relativeFrom="page">
+                    <wp14:pctWidth>0</wp14:pctWidth>
+                  </wp14:sizeRelH>
+                  <wp14:sizeRelV relativeFrom="page">
+                    <wp14:pctHeight>0</wp14:pctHeight>
+                  </wp14:sizeRelV>
+                </wp:anchor>
               </w:drawing>
             </w:r>
+            <w:r>
+              <w:rPr>
+                <w:noProof/>
+              </w:rPr>
+              <w:drawing>
+                <wp:anchor distT="0" distB="0" distL="114300" distR="114300" simplePos="0" relativeHeight="251662336" behindDoc="0" locked="0" layoutInCell="1" allowOverlap="1" wp14:anchorId="7B9A5860" wp14:editId="30A09DA0">
+                  <wp:simplePos x="0" y="0"/>
+                  <wp:positionH relativeFrom="column">
+                    <wp:posOffset>347980</wp:posOffset>
+                  </wp:positionH>
+                  <wp:positionV relativeFrom="paragraph">
+                    <wp:posOffset>74295</wp:posOffset>
+                  </wp:positionV>
+                  <wp:extent cx="1498600" cy="1497750"/>
+                  <wp:effectExtent l="0" t="0" r="6350" b="7620"/>
+                  <wp:wrapNone/>
+                  <wp:docPr id="7" name="Imagen 7"/>
+                  <wp:cNvGraphicFramePr>
+                    <a:graphicFrameLocks xmlns:a="http://schemas.openxmlformats.org/drawingml/2006/main" noChangeAspect="1"/>
+                  </wp:cNvGraphicFramePr>
+                  <a:graphic xmlns:a="http://schemas.openxmlformats.org/drawingml/2006/main">
+                    <a:graphicData uri="http://schemas.openxmlformats.org/drawingml/2006/picture">
+                      <pic:pic xmlns:pic="http://schemas.openxmlformats.org/drawingml/2006/picture">
+                        <pic:nvPicPr>
+                          <pic:cNvPr id="0" name="Picture 1"/>
+                          <pic:cNvPicPr>
+                            <a:picLocks noChangeAspect="1" noChangeArrowheads="1"/>
+                          </pic:cNvPicPr>
+                        </pic:nvPicPr>
+                        <pic:blipFill>
+                          <a:blip r:embed="rId6" cstate="print">
+                            <a:extLst>
+                              <a:ext uri="{28A0092B-C50C-407E-A947-70E740481C1C}">
+                                <a14:useLocalDpi xmlns:a14="http://schemas.microsoft.com/office/drawing/2010/main" val="0"/>
+                              </a:ext>
+                            </a:extLst>
+                          </a:blip>
+                          <a:srcRect/>
+                          <a:stretch>
+                            <a:fillRect/>
+                          </a:stretch>
+                        </pic:blipFill>
+                        <pic:spPr bwMode="auto">
+                          <a:xfrm>
+                            <a:off x="0" y="0"/>
+                            <a:ext cx="1498600" cy="1497750"/>
+                          </a:xfrm>
+                          <a:prstGeom prst="rect">
+                            <a:avLst/>
+                          </a:prstGeom>
+                          <a:noFill/>
+                          <a:ln>
+                            <a:noFill/>
+                          </a:ln>
+                        </pic:spPr>
+                      </pic:pic>
+                    </a:graphicData>
+                  </a:graphic>
+                  <wp14:sizeRelH relativeFrom="page">
+                    <wp14:pctWidth>0</wp14:pctWidth>
+                  </wp14:sizeRelH>
+                  <wp14:sizeRelV relativeFrom="page">
+                    <wp14:pctHeight>0</wp14:pctHeight>
+                  </wp14:sizeRelV>
+                </wp:anchor>
+              </w:drawing>
+            </w:r>
+          </w:p>
+          <w:p>
+            <w:pPr>
+              <w:pStyle w:val="TableParagraph"/>
+              <w:tabs>
+                <w:tab w:val="left" w:pos="5273"/>
+              </w:tabs>
+              <w:ind w:left="107"/>
+              <w:rPr>
+                <w:rFonts w:ascii="Arial MT"/>
+                <w:sz w:val="20"/>
+              </w:rPr>
+            </w:pPr>
             <w:r>
               <w:rPr>
                 <w:rFonts w:ascii="Arial MT"/>
@@ -1771,9 +1737,9 @@
                 <w:sz w:val="20"/>
               </w:rPr>
               <w:drawing>
-                <wp:inline distT="0" distB="0" distL="0" distR="0" wp14:anchorId="3B66BC15" wp14:editId="6F4A5129">
-                  <wp:extent cx="1782676" cy="179736"/>
-                  <wp:effectExtent l="0" t="0" r="0" b="0"/>
+                <wp:inline distT="0" distB="0" distL="0" distR="0" wp14:anchorId="3B66BC15" wp14:editId="230060AA">
+                  <wp:extent cx="1930400" cy="260350"/>
+                  <wp:effectExtent l="0" t="0" r="0" b="6350"/>
                   <wp:docPr id="6" name="Image 6"/>
                   <wp:cNvGraphicFramePr>
                     <a:graphicFrameLocks xmlns:a="http://schemas.openxmlformats.org/drawingml/2006/main"/>
@@ -1786,7 +1752,7 @@
                           <pic:cNvPicPr/>
                         </pic:nvPicPr>
                         <pic:blipFill>
-                          <a:blip r:embed="rId6" cstate="print"/>
+                          <a:blip r:embed="rId7" cstate="print"/>
                           <a:stretch>
                             <a:fillRect/>
                           </a:stretch>
@@ -1794,7 +1760,7 @@
                         <pic:spPr>
                           <a:xfrm>
                             <a:off x="0" y="0"/>
-                            <a:ext cx="1782676" cy="179736"/>
+                            <a:ext cx="1930756" cy="260398"/>
                           </a:xfrm>
                           <a:prstGeom prst="rect">
                             <a:avLst/>
@@ -2012,37 +1978,7 @@
                 <w:rFonts w:ascii="Arial MT" w:hAnsi="Arial MT"/>
                 <w:sz w:val="24"/>
               </w:rPr>
-              <w:t>venta</w:t>
-            </w:r>
-            <w:r>
-              <w:rPr>
-                <w:rFonts w:ascii="Arial MT" w:hAnsi="Arial MT"/>
-                <w:spacing w:val="-8"/>
-                <w:sz w:val="24"/>
-              </w:rPr>
-              <w:t xml:space="preserve"> </w:t>
-            </w:r>
-            <w:r>
-              <w:rPr>
-                <w:rFonts w:ascii="Arial MT" w:hAnsi="Arial MT"/>
-                <w:sz w:val="24"/>
-              </w:rPr>
-              <w:t>de</w:t>
-            </w:r>
-            <w:r>
-              <w:rPr>
-                <w:rFonts w:ascii="Arial MT" w:hAnsi="Arial MT"/>
-                <w:spacing w:val="-8"/>
-                <w:sz w:val="24"/>
-              </w:rPr>
-              <w:t xml:space="preserve"> </w:t>
-            </w:r>
-            <w:r>
-              <w:rPr>
-                <w:rFonts w:ascii="Arial MT" w:hAnsi="Arial MT"/>
-                <w:sz w:val="24"/>
-              </w:rPr>
-              <w:t>productos de zapatería.</w:t>
+              <w:t>la venta de servicios (clases de francés).</w:t>
             </w:r>
           </w:p>
           <w:p>
@@ -2071,112 +2007,14 @@
                 <w:sz w:val="24"/>
               </w:rPr>
               <w:tab/>
-              <w:t>permitirá el registro de nuevos productos</w:t>
-            </w:r>
-            <w:r>
-              <w:rPr>
-                <w:rFonts w:ascii="Arial MT" w:hAnsi="Arial MT"/>
-                <w:spacing w:val="-7"/>
-                <w:sz w:val="24"/>
-              </w:rPr>
-              <w:t xml:space="preserve"> </w:t>
-            </w:r>
-            <w:r>
-              <w:rPr>
-                <w:rFonts w:ascii="Arial MT" w:hAnsi="Arial MT"/>
-                <w:sz w:val="24"/>
-              </w:rPr>
-              <w:t>y</w:t>
-            </w:r>
-            <w:r>
-              <w:rPr>
-                <w:rFonts w:ascii="Arial MT" w:hAnsi="Arial MT"/>
-                <w:spacing w:val="-7"/>
-                <w:sz w:val="24"/>
-              </w:rPr>
-              <w:t xml:space="preserve"> </w:t>
-            </w:r>
-            <w:r>
-              <w:rPr>
-                <w:rFonts w:ascii="Arial MT" w:hAnsi="Arial MT"/>
-                <w:sz w:val="24"/>
-              </w:rPr>
-              <w:t>la</w:t>
-            </w:r>
-            <w:r>
-              <w:rPr>
-                <w:rFonts w:ascii="Arial MT" w:hAnsi="Arial MT"/>
-                <w:spacing w:val="-8"/>
-                <w:sz w:val="24"/>
-              </w:rPr>
-              <w:t xml:space="preserve"> </w:t>
-            </w:r>
-            <w:r>
-              <w:rPr>
-                <w:rFonts w:ascii="Arial MT" w:hAnsi="Arial MT"/>
-                <w:sz w:val="24"/>
-              </w:rPr>
-              <w:t>facturación</w:t>
-            </w:r>
-            <w:r>
-              <w:rPr>
-                <w:rFonts w:ascii="Arial MT" w:hAnsi="Arial MT"/>
-                <w:spacing w:val="-8"/>
-                <w:sz w:val="24"/>
-              </w:rPr>
-              <w:t xml:space="preserve"> </w:t>
-            </w:r>
-            <w:r>
-              <w:rPr>
-                <w:rFonts w:ascii="Arial MT" w:hAnsi="Arial MT"/>
-                <w:sz w:val="24"/>
-              </w:rPr>
-              <w:t>de</w:t>
-            </w:r>
-            <w:r>
-              <w:rPr>
-                <w:rFonts w:ascii="Arial MT" w:hAnsi="Arial MT"/>
-                <w:spacing w:val="-8"/>
-                <w:sz w:val="24"/>
-              </w:rPr>
-              <w:t xml:space="preserve"> </w:t>
-            </w:r>
-            <w:r>
-              <w:rPr>
-                <w:rFonts w:ascii="Arial MT" w:hAnsi="Arial MT"/>
-                <w:sz w:val="24"/>
-              </w:rPr>
-              <w:t>ellos</w:t>
-            </w:r>
-            <w:r>
-              <w:rPr>
-                <w:rFonts w:ascii="Arial MT" w:hAnsi="Arial MT"/>
-                <w:spacing w:val="-7"/>
-                <w:sz w:val="24"/>
-              </w:rPr>
-              <w:t xml:space="preserve"> </w:t>
-            </w:r>
-            <w:r>
-              <w:rPr>
-                <w:rFonts w:ascii="Arial MT" w:hAnsi="Arial MT"/>
-                <w:sz w:val="24"/>
-              </w:rPr>
-              <w:t>mediante</w:t>
-            </w:r>
-            <w:r>
-              <w:rPr>
-                <w:rFonts w:ascii="Arial MT" w:hAnsi="Arial MT"/>
-                <w:spacing w:val="-5"/>
-                <w:sz w:val="24"/>
-              </w:rPr>
-              <w:t xml:space="preserve"> </w:t>
-            </w:r>
-            <w:r>
-              <w:rPr>
-                <w:rFonts w:ascii="Arial MT" w:hAnsi="Arial MT"/>
-                <w:sz w:val="24"/>
-              </w:rPr>
-              <w:t>una aplicación de escritorio</w:t>
+              <w:t xml:space="preserve">permitirá </w:t>
+            </w:r>
+            <w:r>
+              <w:rPr>
+                <w:rFonts w:ascii="Arial MT" w:hAnsi="Arial MT"/>
+                <w:sz w:val="24"/>
+              </w:rPr>
+              <w:t>suscripción a cursos en línea para aprender francés.</w:t>
             </w:r>
           </w:p>
         </w:tc>
@@ -2227,57 +2065,16 @@
           <w:p>
             <w:pPr>
               <w:pStyle w:val="TableParagraph"/>
-              <w:numPr>
-                <w:ilvl w:val="0"/>
-                <w:numId w:val="24"/>
-              </w:numPr>
               <w:tabs>
                 <w:tab w:val="left" w:pos="827"/>
               </w:tabs>
               <w:spacing w:before="138"/>
-              <w:rPr>
-                <w:rFonts w:ascii="Arial MT" w:hAnsi="Arial MT"/>
-                <w:sz w:val="24"/>
-              </w:rPr>
-            </w:pPr>
-            <w:r>
-              <w:rPr>
-                <w:rFonts w:ascii="Arial MT" w:hAnsi="Arial MT"/>
-                <w:sz w:val="24"/>
-              </w:rPr>
-              <w:t>Aplicación</w:t>
-            </w:r>
-            <w:r>
-              <w:rPr>
-                <w:rFonts w:ascii="Arial MT" w:hAnsi="Arial MT"/>
-                <w:spacing w:val="-4"/>
-                <w:sz w:val="24"/>
-              </w:rPr>
-              <w:t xml:space="preserve"> </w:t>
-            </w:r>
-            <w:r>
-              <w:rPr>
-                <w:rFonts w:ascii="Arial MT" w:hAnsi="Arial MT"/>
-                <w:sz w:val="24"/>
-              </w:rPr>
-              <w:t>de</w:t>
-            </w:r>
-            <w:r>
-              <w:rPr>
-                <w:rFonts w:ascii="Arial MT" w:hAnsi="Arial MT"/>
-                <w:spacing w:val="-7"/>
-                <w:sz w:val="24"/>
-              </w:rPr>
-              <w:t xml:space="preserve"> </w:t>
-            </w:r>
-            <w:r>
-              <w:rPr>
-                <w:rFonts w:ascii="Arial MT" w:hAnsi="Arial MT"/>
-                <w:spacing w:val="-2"/>
-                <w:sz w:val="24"/>
-              </w:rPr>
-              <w:t>escritorio</w:t>
-            </w:r>
+              <w:ind w:left="467"/>
+              <w:rPr>
+                <w:rFonts w:ascii="Arial MT" w:hAnsi="Arial MT"/>
+                <w:sz w:val="24"/>
+              </w:rPr>
+            </w:pPr>
           </w:p>
         </w:tc>
         <w:tc>
@@ -2314,7 +2111,21 @@
                 <w:rFonts w:ascii="Arial MT" w:hAnsi="Arial MT"/>
                 <w:sz w:val="24"/>
               </w:rPr>
-              <w:t>más arquitectura un total de 3.000.000 pesos</w:t>
+              <w:t xml:space="preserve">más arquitectura un total de </w:t>
+            </w:r>
+            <w:r>
+              <w:rPr>
+                <w:rFonts w:ascii="Arial MT" w:hAnsi="Arial MT"/>
+                <w:sz w:val="24"/>
+              </w:rPr>
+              <w:t>$257.040</w:t>
+            </w:r>
+            <w:r>
+              <w:rPr>
+                <w:rFonts w:ascii="Arial MT" w:hAnsi="Arial MT"/>
+                <w:sz w:val="24"/>
+              </w:rPr>
+              <w:t xml:space="preserve"> pesos</w:t>
             </w:r>
           </w:p>
         </w:tc>
@@ -2542,7 +2353,7 @@
                           </pic:cNvPicPr>
                         </pic:nvPicPr>
                         <pic:blipFill>
-                          <a:blip r:embed="rId7" cstate="print">
+                          <a:blip r:embed="rId8" cstate="print">
                             <a:extLst>
                               <a:ext uri="{28A0092B-C50C-407E-A947-70E740481C1C}">
                                 <a14:useLocalDpi xmlns:a14="http://schemas.microsoft.com/office/drawing/2010/main" val="0"/>
@@ -2790,6 +2601,98 @@
               </w:rPr>
             </w:pPr>
           </w:p>
+          <w:p>
+            <w:pPr>
+              <w:rPr>
+                <w:lang w:val="es-ES"/>
+              </w:rPr>
+            </w:pPr>
+          </w:p>
+          <w:p>
+            <w:pPr>
+              <w:rPr>
+                <w:lang w:val="es-ES"/>
+              </w:rPr>
+            </w:pPr>
+          </w:p>
+          <w:p>
+            <w:pPr>
+              <w:rPr>
+                <w:rFonts w:ascii="Arial MT" w:eastAsia="Calibri" w:hAnsi="Calibri" w:cs="Calibri"/>
+                <w:sz w:val="20"/>
+                <w:lang w:val="es-ES"/>
+              </w:rPr>
+            </w:pPr>
+          </w:p>
+          <w:p>
+            <w:pPr>
+              <w:rPr>
+                <w:rFonts w:ascii="Arial MT" w:eastAsia="Calibri" w:hAnsi="Calibri" w:cs="Calibri"/>
+                <w:sz w:val="20"/>
+                <w:lang w:val="es-ES"/>
+              </w:rPr>
+            </w:pPr>
+          </w:p>
+          <w:p>
+            <w:pPr>
+              <w:rPr>
+                <w:rFonts w:ascii="Arial MT" w:eastAsia="Calibri" w:hAnsi="Calibri" w:cs="Calibri"/>
+                <w:sz w:val="20"/>
+                <w:lang w:val="es-ES"/>
+              </w:rPr>
+            </w:pPr>
+          </w:p>
+          <w:p>
+            <w:pPr>
+              <w:rPr>
+                <w:rFonts w:ascii="Arial MT" w:eastAsia="Calibri" w:hAnsi="Calibri" w:cs="Calibri"/>
+                <w:sz w:val="20"/>
+                <w:lang w:val="es-ES"/>
+              </w:rPr>
+            </w:pPr>
+          </w:p>
+          <w:p>
+            <w:pPr>
+              <w:tabs>
+                <w:tab w:val="left" w:pos="4670"/>
+              </w:tabs>
+              <w:jc w:val="both"/>
+              <w:rPr>
+                <w:lang w:val="es-ES"/>
+              </w:rPr>
+            </w:pPr>
+            <w:r>
+              <w:rPr>
+                <w:lang w:val="es-ES"/>
+              </w:rPr>
+              <w:tab/>
+            </w:r>
+          </w:p>
+          <w:p>
+            <w:pPr>
+              <w:tabs>
+                <w:tab w:val="left" w:pos="4670"/>
+              </w:tabs>
+              <w:jc w:val="both"/>
+              <w:rPr>
+                <w:lang w:val="es-ES"/>
+              </w:rPr>
+            </w:pPr>
+            <w:proofErr w:type="spellStart"/>
+            <w:r>
+              <w:rPr>
+                <w:lang w:val="es-ES"/>
+              </w:rPr>
+              <w:t>Hostinguer</w:t>
+            </w:r>
+            <w:proofErr w:type="spellEnd"/>
+            <w:r>
+              <w:rPr>
+                <w:lang w:val="es-ES"/>
+              </w:rPr>
+              <w:t xml:space="preserve"> trabaja con microservicios.</w:t>
+            </w:r>
+          </w:p>
         </w:tc>
         <w:tc>
           <w:tcPr>
@@ -3329,16 +3232,34 @@
               <w:ind w:left="107" w:right="1650"/>
               <w:rPr>
                 <w:rFonts w:ascii="Arial MT" w:hAnsi="Arial MT"/>
-                <w:lang w:val="es-CO"/>
-              </w:rPr>
-            </w:pPr>
-            <w:r>
-              <w:rPr>
-                <w:rFonts w:ascii="Arial MT" w:hAnsi="Arial MT"/>
-                <w:lang w:val="es-CO"/>
-              </w:rPr>
-              <w:t>Respaldo bajo demanda</w:t>
-            </w:r>
+                <w:lang w:val="en-US"/>
+              </w:rPr>
+            </w:pPr>
+            <w:proofErr w:type="spellStart"/>
+            <w:r>
+              <w:rPr>
+                <w:rFonts w:ascii="Arial MT" w:hAnsi="Arial MT"/>
+                <w:lang w:val="en-US"/>
+              </w:rPr>
+              <w:t>Respaldo</w:t>
+            </w:r>
+            <w:proofErr w:type="spellEnd"/>
+            <w:r>
+              <w:rPr>
+                <w:rFonts w:ascii="Arial MT" w:hAnsi="Arial MT"/>
+                <w:lang w:val="en-US"/>
+              </w:rPr>
+              <w:t xml:space="preserve"> bajo </w:t>
+            </w:r>
+            <w:proofErr w:type="spellStart"/>
+            <w:r>
+              <w:rPr>
+                <w:rFonts w:ascii="Arial MT" w:hAnsi="Arial MT"/>
+                <w:lang w:val="en-US"/>
+              </w:rPr>
+              <w:t>demanda</w:t>
+            </w:r>
+            <w:proofErr w:type="spellEnd"/>
           </w:p>
           <w:p>
             <w:pPr>
@@ -4214,7 +4135,7 @@
               </w:rPr>
               <w:t xml:space="preserve">Recuperado de: </w:t>
             </w:r>
-            <w:hyperlink r:id="rId8" w:history="1">
+            <w:hyperlink r:id="rId9" w:history="1">
               <w:r>
                 <w:rPr>
                   <w:rStyle w:val="Hipervnculo"/>
@@ -4373,6 +4294,27 @@
               </w:rPr>
               <w:t>de hosting</w:t>
             </w:r>
+            <w:r>
+              <w:rPr>
+                <w:rFonts w:ascii="Arial MT"/>
+                <w:sz w:val="24"/>
+              </w:rPr>
+              <w:t xml:space="preserve"> por dos a</w:t>
+            </w:r>
+            <w:r>
+              <w:rPr>
+                <w:rFonts w:ascii="Arial MT"/>
+                <w:sz w:val="24"/>
+              </w:rPr>
+              <w:t>ñ</w:t>
+            </w:r>
+            <w:r>
+              <w:rPr>
+                <w:rFonts w:ascii="Arial MT"/>
+                <w:sz w:val="24"/>
+              </w:rPr>
+              <w:t>os</w:t>
+            </w:r>
           </w:p>
           <w:p>
             <w:pPr>
@@ -4386,24 +4328,10 @@
             </w:pPr>
             <w:r>
               <w:rPr>
-                <w:rFonts w:ascii="Arial MT"/>
-                <w:sz w:val="24"/>
-              </w:rPr>
-              <w:t>$650.000 al a</w:t>
-            </w:r>
-            <w:r>
-              <w:rPr>
-                <w:rFonts w:ascii="Arial MT"/>
-                <w:sz w:val="24"/>
-              </w:rPr>
-              <w:t>ñ</w:t>
-            </w:r>
-            <w:r>
-              <w:rPr>
-                <w:rFonts w:ascii="Arial MT"/>
-                <w:sz w:val="24"/>
-              </w:rPr>
-              <w:t>o</w:t>
+                <w:rFonts w:ascii="Arial MT" w:hAnsi="Arial MT"/>
+                <w:sz w:val="24"/>
+              </w:rPr>
+              <w:t>$257.040 pesos</w:t>
             </w:r>
           </w:p>
         </w:tc>
@@ -4675,178 +4603,7 @@
                 <w:rFonts w:ascii="Arial" w:hAnsi="Arial"/>
                 <w:b/>
               </w:rPr>
-              <w:t>Sistema</w:t>
-            </w:r>
-            <w:r>
-              <w:rPr>
-                <w:rFonts w:ascii="Arial" w:hAnsi="Arial"/>
-                <w:b/>
-                <w:spacing w:val="-2"/>
-              </w:rPr>
-              <w:t xml:space="preserve"> Linux</w:t>
-            </w:r>
-          </w:p>
-        </w:tc>
-        <w:tc>
-          <w:tcPr>
-            <w:tcW w:w="5249" w:type="dxa"/>
-            <w:vMerge/>
-            <w:tcBorders>
-              <w:top w:val="nil"/>
-            </w:tcBorders>
-          </w:tcPr>
-          <w:p>
-            <w:pPr>
-              <w:rPr>
-                <w:sz w:val="2"/>
-                <w:szCs w:val="2"/>
-              </w:rPr>
-            </w:pPr>
-          </w:p>
-        </w:tc>
-        <w:tc>
-          <w:tcPr>
-            <w:tcW w:w="2480" w:type="dxa"/>
-            <w:tcBorders>
-              <w:top w:val="nil"/>
-              <w:bottom w:val="nil"/>
-            </w:tcBorders>
-          </w:tcPr>
-          <w:p>
-            <w:pPr>
-              <w:pStyle w:val="TableParagraph"/>
-              <w:rPr>
-                <w:rFonts w:ascii="Times New Roman"/>
-              </w:rPr>
-            </w:pPr>
-          </w:p>
-        </w:tc>
-      </w:tr>
-      <w:tr>
-        <w:trPr>
-          <w:trHeight w:val="383"/>
-        </w:trPr>
-        <w:tc>
-          <w:tcPr>
-            <w:tcW w:w="5505" w:type="dxa"/>
-            <w:tcBorders>
-              <w:top w:val="nil"/>
-              <w:bottom w:val="nil"/>
-            </w:tcBorders>
-          </w:tcPr>
-          <w:p>
-            <w:pPr>
-              <w:pStyle w:val="TableParagraph"/>
-              <w:numPr>
-                <w:ilvl w:val="0"/>
-                <w:numId w:val="22"/>
-              </w:numPr>
-              <w:tabs>
-                <w:tab w:val="left" w:pos="826"/>
-              </w:tabs>
-              <w:spacing w:before="56"/>
-              <w:ind w:hanging="359"/>
-              <w:rPr>
-                <w:rFonts w:ascii="Arial" w:hAnsi="Arial"/>
-                <w:b/>
-              </w:rPr>
-            </w:pPr>
-            <w:r>
-              <w:rPr>
-                <w:rFonts w:ascii="Arial" w:hAnsi="Arial"/>
-                <w:b/>
-              </w:rPr>
-              <w:t>Google</w:t>
-            </w:r>
-            <w:r>
-              <w:rPr>
-                <w:rFonts w:ascii="Arial" w:hAnsi="Arial"/>
-                <w:b/>
-                <w:spacing w:val="-5"/>
-              </w:rPr>
-              <w:t xml:space="preserve"> </w:t>
-            </w:r>
-            <w:r>
-              <w:rPr>
-                <w:rFonts w:ascii="Arial" w:hAnsi="Arial"/>
-                <w:b/>
-                <w:spacing w:val="-2"/>
-              </w:rPr>
-              <w:t>Chrome</w:t>
-            </w:r>
-          </w:p>
-        </w:tc>
-        <w:tc>
-          <w:tcPr>
-            <w:tcW w:w="5249" w:type="dxa"/>
-            <w:vMerge/>
-            <w:tcBorders>
-              <w:top w:val="nil"/>
-            </w:tcBorders>
-          </w:tcPr>
-          <w:p>
-            <w:pPr>
-              <w:rPr>
-                <w:sz w:val="2"/>
-                <w:szCs w:val="2"/>
-              </w:rPr>
-            </w:pPr>
-          </w:p>
-        </w:tc>
-        <w:tc>
-          <w:tcPr>
-            <w:tcW w:w="2480" w:type="dxa"/>
-            <w:tcBorders>
-              <w:top w:val="nil"/>
-              <w:bottom w:val="nil"/>
-            </w:tcBorders>
-          </w:tcPr>
-          <w:p>
-            <w:pPr>
-              <w:pStyle w:val="TableParagraph"/>
-              <w:rPr>
-                <w:rFonts w:ascii="Times New Roman"/>
-              </w:rPr>
-            </w:pPr>
-          </w:p>
-        </w:tc>
-      </w:tr>
-      <w:tr>
-        <w:trPr>
-          <w:trHeight w:val="579"/>
-        </w:trPr>
-        <w:tc>
-          <w:tcPr>
-            <w:tcW w:w="5505" w:type="dxa"/>
-            <w:tcBorders>
-              <w:top w:val="nil"/>
-              <w:bottom w:val="nil"/>
-            </w:tcBorders>
-          </w:tcPr>
-          <w:p>
-            <w:pPr>
-              <w:pStyle w:val="TableParagraph"/>
-              <w:numPr>
-                <w:ilvl w:val="0"/>
-                <w:numId w:val="21"/>
-              </w:numPr>
-              <w:tabs>
-                <w:tab w:val="left" w:pos="826"/>
-              </w:tabs>
-              <w:spacing w:before="58"/>
-              <w:ind w:hanging="359"/>
-              <w:rPr>
-                <w:rFonts w:ascii="Arial" w:hAnsi="Arial"/>
-                <w:b/>
-              </w:rPr>
-            </w:pPr>
-            <w:r>
-              <w:rPr>
-                <w:rFonts w:ascii="Arial" w:hAnsi="Arial"/>
-                <w:b/>
-                <w:spacing w:val="-2"/>
-              </w:rPr>
-              <w:t>Licencia</w:t>
+              <w:t>- Proyecto web</w:t>
             </w:r>
           </w:p>
         </w:tc>
@@ -5272,55 +5029,21 @@
                 <w:rFonts w:ascii="Arial MT"/>
                 <w:sz w:val="24"/>
               </w:rPr>
-              <w:t>del</w:t>
+              <w:t>de la suscripci</w:t>
             </w:r>
             <w:r>
               <w:rPr>
                 <w:rFonts w:ascii="Arial MT"/>
-                <w:spacing w:val="-17"/>
-                <w:sz w:val="24"/>
-              </w:rPr>
-              <w:t xml:space="preserve"> </w:t>
+                <w:sz w:val="24"/>
+              </w:rPr>
+              <w:t>ó</w:t>
             </w:r>
             <w:r>
               <w:rPr>
                 <w:rFonts w:ascii="Arial MT"/>
                 <w:sz w:val="24"/>
               </w:rPr>
-              <w:t>sistema con licencias</w:t>
-            </w:r>
-          </w:p>
-          <w:p>
-            <w:pPr>
-              <w:pStyle w:val="TableParagraph"/>
-              <w:ind w:left="103"/>
-              <w:rPr>
-                <w:rFonts w:ascii="Arial MT"/>
-                <w:sz w:val="24"/>
-              </w:rPr>
-            </w:pPr>
-            <w:r>
-              <w:rPr>
-                <w:rFonts w:ascii="Arial MT"/>
-                <w:spacing w:val="-2"/>
-                <w:sz w:val="24"/>
-              </w:rPr>
-              <w:t>$1.000.000</w:t>
-            </w:r>
-            <w:r>
-              <w:rPr>
-                <w:rFonts w:ascii="Arial MT"/>
-                <w:sz w:val="24"/>
-              </w:rPr>
-              <w:t xml:space="preserve"> </w:t>
-            </w:r>
-            <w:r>
-              <w:rPr>
-                <w:rFonts w:ascii="Arial MT"/>
-                <w:spacing w:val="-2"/>
-                <w:sz w:val="24"/>
-              </w:rPr>
-              <w:t>pesos.</w:t>
+              <w:t>n anual: $100.000 pesos mensual.</w:t>
             </w:r>
           </w:p>
         </w:tc>
@@ -6170,46 +5893,81 @@
               <w:ind w:hanging="359"/>
               <w:rPr>
                 <w:rFonts w:ascii="Arial MT" w:hAnsi="Arial MT"/>
-              </w:rPr>
-            </w:pPr>
-            <w:r>
-              <w:rPr>
-                <w:rFonts w:ascii="Arial MT" w:hAnsi="Arial MT"/>
-              </w:rPr>
-              <w:t>BOARD</w:t>
+                <w:lang w:val="en-US"/>
+              </w:rPr>
+            </w:pPr>
+            <w:r>
+              <w:rPr>
+                <w:rFonts w:ascii="Arial MT" w:hAnsi="Arial MT"/>
+                <w:lang w:val="en-US"/>
+              </w:rPr>
+              <w:t>board</w:t>
             </w:r>
             <w:r>
               <w:rPr>
                 <w:rFonts w:ascii="Arial MT" w:hAnsi="Arial MT"/>
                 <w:spacing w:val="-5"/>
+                <w:lang w:val="en-US"/>
               </w:rPr>
               <w:t xml:space="preserve"> </w:t>
             </w:r>
             <w:r>
               <w:rPr>
                 <w:rFonts w:ascii="Arial MT" w:hAnsi="Arial MT"/>
-              </w:rPr>
-              <w:t>H61</w:t>
+                <w:lang w:val="en-US"/>
+              </w:rPr>
+              <w:t>h61</w:t>
             </w:r>
             <w:r>
               <w:rPr>
                 <w:rFonts w:ascii="Arial MT" w:hAnsi="Arial MT"/>
                 <w:spacing w:val="-4"/>
+                <w:lang w:val="en-US"/>
               </w:rPr>
               <w:t xml:space="preserve"> </w:t>
             </w:r>
-            <w:r>
-              <w:rPr>
-                <w:rFonts w:ascii="Arial MT" w:hAnsi="Arial MT"/>
-              </w:rPr>
-              <w:t>LGA</w:t>
-            </w:r>
+            <w:proofErr w:type="spellStart"/>
+            <w:r>
+              <w:rPr>
+                <w:rFonts w:ascii="Arial MT" w:hAnsi="Arial MT"/>
+                <w:lang w:val="en-US"/>
+              </w:rPr>
+              <w:t>lga</w:t>
+            </w:r>
+            <w:proofErr w:type="spellEnd"/>
             <w:r>
               <w:rPr>
                 <w:rFonts w:ascii="Arial MT" w:hAnsi="Arial MT"/>
                 <w:spacing w:val="-4"/>
-              </w:rPr>
-              <w:t xml:space="preserve"> 1155</w:t>
+                <w:lang w:val="en-US"/>
+              </w:rPr>
+              <w:t xml:space="preserve"> </w:t>
+            </w:r>
+            <w:proofErr w:type="gramStart"/>
+            <w:r>
+              <w:rPr>
+                <w:rFonts w:ascii="Arial MT" w:hAnsi="Arial MT"/>
+                <w:spacing w:val="-4"/>
+                <w:lang w:val="en-US"/>
+              </w:rPr>
+              <w:t>1155  o</w:t>
+            </w:r>
+            <w:proofErr w:type="gramEnd"/>
+            <w:r>
+              <w:rPr>
+                <w:rFonts w:ascii="Arial MT" w:hAnsi="Arial MT"/>
+                <w:spacing w:val="-4"/>
+                <w:lang w:val="en-US"/>
+              </w:rPr>
+              <w:t xml:space="preserve"> i</w:t>
+            </w:r>
+            <w:r>
+              <w:rPr>
+                <w:rFonts w:ascii="Arial MT" w:hAnsi="Arial MT"/>
+                <w:spacing w:val="-4"/>
+                <w:lang w:val="en-US"/>
+              </w:rPr>
+              <w:t>nferior</w:t>
             </w:r>
           </w:p>
         </w:tc>
@@ -6243,6 +6001,7 @@
               <w:pStyle w:val="TableParagraph"/>
               <w:rPr>
                 <w:rFonts w:ascii="Times New Roman"/>
+                <w:lang w:val="en-US"/>
               </w:rPr>
             </w:pPr>
           </w:p>
@@ -6275,79 +6034,88 @@
               <w:jc w:val="right"/>
               <w:rPr>
                 <w:rFonts w:ascii="Arial MT" w:hAnsi="Arial MT"/>
-              </w:rPr>
-            </w:pPr>
-            <w:r>
-              <w:rPr>
-                <w:rFonts w:ascii="Arial MT" w:hAnsi="Arial MT"/>
-              </w:rPr>
-              <w:t>CPU</w:t>
-            </w:r>
+                <w:lang w:val="es-CO"/>
+              </w:rPr>
+            </w:pPr>
+            <w:proofErr w:type="spellStart"/>
+            <w:r>
+              <w:rPr>
+                <w:rFonts w:ascii="Arial MT" w:hAnsi="Arial MT"/>
+                <w:lang w:val="es-CO"/>
+              </w:rPr>
+              <w:t>cpu</w:t>
+            </w:r>
+            <w:proofErr w:type="spellEnd"/>
             <w:r>
               <w:rPr>
                 <w:rFonts w:ascii="Arial MT" w:hAnsi="Arial MT"/>
                 <w:spacing w:val="-5"/>
+                <w:lang w:val="es-CO"/>
               </w:rPr>
               <w:t xml:space="preserve"> </w:t>
             </w:r>
-            <w:r>
-              <w:rPr>
-                <w:rFonts w:ascii="Arial MT" w:hAnsi="Arial MT"/>
-              </w:rPr>
-              <w:t>CORE</w:t>
-            </w:r>
+            <w:proofErr w:type="spellStart"/>
+            <w:r>
+              <w:rPr>
+                <w:rFonts w:ascii="Arial MT" w:hAnsi="Arial MT"/>
+                <w:lang w:val="es-CO"/>
+              </w:rPr>
+              <w:t>core</w:t>
+            </w:r>
+            <w:proofErr w:type="spellEnd"/>
             <w:r>
               <w:rPr>
                 <w:rFonts w:ascii="Arial MT" w:hAnsi="Arial MT"/>
                 <w:spacing w:val="-3"/>
+                <w:lang w:val="es-CO"/>
               </w:rPr>
               <w:t xml:space="preserve"> </w:t>
             </w:r>
             <w:r>
               <w:rPr>
                 <w:rFonts w:ascii="Arial MT" w:hAnsi="Arial MT"/>
-              </w:rPr>
-              <w:t>I7</w:t>
+                <w:lang w:val="es-CO"/>
+              </w:rPr>
+              <w:t>i5</w:t>
             </w:r>
             <w:r>
               <w:rPr>
                 <w:rFonts w:ascii="Arial MT" w:hAnsi="Arial MT"/>
                 <w:spacing w:val="-4"/>
+                <w:lang w:val="es-CO"/>
               </w:rPr>
               <w:t xml:space="preserve"> </w:t>
             </w:r>
             <w:r>
               <w:rPr>
                 <w:rFonts w:ascii="Arial MT" w:hAnsi="Arial MT"/>
-              </w:rPr>
-              <w:t>3770</w:t>
+                <w:lang w:val="es-CO"/>
+              </w:rPr>
+              <w:t>o</w:t>
             </w:r>
             <w:r>
               <w:rPr>
                 <w:rFonts w:ascii="Arial MT" w:hAnsi="Arial MT"/>
                 <w:spacing w:val="-4"/>
+                <w:lang w:val="es-CO"/>
               </w:rPr>
               <w:t xml:space="preserve"> </w:t>
             </w:r>
             <w:r>
               <w:rPr>
                 <w:rFonts w:ascii="Arial MT" w:hAnsi="Arial MT"/>
-              </w:rPr>
-              <w:t>O</w:t>
-            </w:r>
-            <w:r>
-              <w:rPr>
-                <w:rFonts w:ascii="Arial MT" w:hAnsi="Arial MT"/>
-                <w:spacing w:val="-4"/>
-              </w:rPr>
-              <w:t xml:space="preserve"> </w:t>
-            </w:r>
-            <w:r>
-              <w:rPr>
-                <w:rFonts w:ascii="Arial MT" w:hAnsi="Arial MT"/>
                 <w:spacing w:val="-2"/>
-              </w:rPr>
-              <w:t>SIMILAR</w:t>
+                <w:lang w:val="es-CO"/>
+              </w:rPr>
+              <w:t>inferio</w:t>
+            </w:r>
+            <w:r>
+              <w:rPr>
+                <w:rFonts w:ascii="Arial MT" w:hAnsi="Arial MT"/>
+                <w:spacing w:val="-2"/>
+                <w:lang w:val="es-CO"/>
+              </w:rPr>
+              <w:t>r</w:t>
             </w:r>
           </w:p>
         </w:tc>
@@ -6364,6 +6132,7 @@
               <w:rPr>
                 <w:sz w:val="2"/>
                 <w:szCs w:val="2"/>
+                <w:lang w:val="es-CO"/>
               </w:rPr>
             </w:pPr>
           </w:p>
@@ -6381,6 +6150,7 @@
               <w:pStyle w:val="TableParagraph"/>
               <w:rPr>
                 <w:rFonts w:ascii="Times New Roman"/>
+                <w:lang w:val="es-CO"/>
               </w:rPr>
             </w:pPr>
           </w:p>
@@ -6418,21 +6188,14 @@
               <w:rPr>
                 <w:rFonts w:ascii="Arial MT" w:hAnsi="Arial MT"/>
               </w:rPr>
-              <w:t>RAM</w:t>
-            </w:r>
-            <w:r>
-              <w:rPr>
-                <w:rFonts w:ascii="Arial MT" w:hAnsi="Arial MT"/>
-                <w:spacing w:val="-2"/>
-              </w:rPr>
-              <w:t xml:space="preserve"> </w:t>
+              <w:t xml:space="preserve">RAM </w:t>
             </w:r>
             <w:r>
               <w:rPr>
                 <w:rFonts w:ascii="Arial MT" w:hAnsi="Arial MT"/>
                 <w:spacing w:val="-5"/>
               </w:rPr>
-              <w:t>8GB</w:t>
+              <w:t>4 GB mínimo</w:t>
             </w:r>
           </w:p>
         </w:tc>
@@ -6503,7 +6266,7 @@
               <w:rPr>
                 <w:rFonts w:ascii="Arial MT" w:hAnsi="Arial MT"/>
               </w:rPr>
-              <w:t>DISCO</w:t>
+              <w:t>disco</w:t>
             </w:r>
             <w:r>
               <w:rPr>
@@ -6516,21 +6279,14 @@
               <w:rPr>
                 <w:rFonts w:ascii="Arial MT" w:hAnsi="Arial MT"/>
               </w:rPr>
-              <w:t>DURO</w:t>
+              <w:t>duro</w:t>
             </w:r>
             <w:r>
               <w:rPr>
                 <w:rFonts w:ascii="Arial MT" w:hAnsi="Arial MT"/>
                 <w:spacing w:val="-7"/>
               </w:rPr>
-              <w:t xml:space="preserve"> </w:t>
-            </w:r>
-            <w:r>
-              <w:rPr>
-                <w:rFonts w:ascii="Arial MT" w:hAnsi="Arial MT"/>
-                <w:spacing w:val="-4"/>
-              </w:rPr>
-              <w:t>500GB</w:t>
+              <w:t xml:space="preserve"> indistinto</w:t>
             </w:r>
           </w:p>
           <w:p>
@@ -6553,7 +6309,7 @@
               <w:rPr>
                 <w:rFonts w:ascii="Arial MT" w:hAnsi="Arial MT"/>
               </w:rPr>
-              <w:t>TARJETA</w:t>
+              <w:t>tarjeta</w:t>
             </w:r>
             <w:r>
               <w:rPr>
@@ -6566,7 +6322,7 @@
               <w:rPr>
                 <w:rFonts w:ascii="Arial MT" w:hAnsi="Arial MT"/>
               </w:rPr>
-              <w:t>VIDEO</w:t>
+              <w:t>video</w:t>
             </w:r>
             <w:r>
               <w:rPr>
@@ -6579,7 +6335,7 @@
               <w:rPr>
                 <w:rFonts w:ascii="Arial MT" w:hAnsi="Arial MT"/>
               </w:rPr>
-              <w:t>R5</w:t>
+              <w:t>r5</w:t>
             </w:r>
             <w:r>
               <w:rPr>
@@ -6606,7 +6362,7 @@
                 <w:rFonts w:ascii="Arial MT" w:hAnsi="Arial MT"/>
                 <w:spacing w:val="-5"/>
               </w:rPr>
-              <w:t>2GB</w:t>
+              <w:t>4gb o superior</w:t>
             </w:r>
           </w:p>
         </w:tc>
@@ -6623,6 +6379,7 @@
               <w:rPr>
                 <w:sz w:val="2"/>
                 <w:szCs w:val="2"/>
+                <w:lang w:val="es-CO"/>
               </w:rPr>
             </w:pPr>
           </w:p>
@@ -6665,115 +6422,14 @@
                 <w:rFonts w:ascii="Arial MT"/>
                 <w:sz w:val="24"/>
               </w:rPr>
-              <w:t>del</w:t>
-            </w:r>
-            <w:r>
-              <w:rPr>
-                <w:rFonts w:ascii="Arial MT"/>
-                <w:spacing w:val="-10"/>
-                <w:sz w:val="24"/>
-              </w:rPr>
-              <w:t xml:space="preserve"> </w:t>
-            </w:r>
-            <w:r>
-              <w:rPr>
-                <w:rFonts w:ascii="Arial MT"/>
-                <w:sz w:val="24"/>
-              </w:rPr>
-              <w:t>sistema</w:t>
-            </w:r>
-            <w:r>
-              <w:rPr>
-                <w:rFonts w:ascii="Arial MT"/>
-                <w:spacing w:val="-10"/>
-                <w:sz w:val="24"/>
-              </w:rPr>
-              <w:t xml:space="preserve"> </w:t>
-            </w:r>
-            <w:r>
-              <w:rPr>
-                <w:rFonts w:ascii="Arial MT"/>
-                <w:sz w:val="24"/>
-              </w:rPr>
-              <w:t>y equipo</w:t>
-            </w:r>
-            <w:r>
-              <w:rPr>
-                <w:rFonts w:ascii="Arial MT"/>
-                <w:spacing w:val="-4"/>
-                <w:sz w:val="24"/>
-              </w:rPr>
-              <w:t xml:space="preserve"> </w:t>
-            </w:r>
-            <w:r>
-              <w:rPr>
-                <w:rFonts w:ascii="Arial MT"/>
-                <w:sz w:val="24"/>
-              </w:rPr>
-              <w:t>con</w:t>
-            </w:r>
-            <w:r>
-              <w:rPr>
-                <w:rFonts w:ascii="Arial MT"/>
-                <w:spacing w:val="-3"/>
-                <w:sz w:val="24"/>
-              </w:rPr>
-              <w:t xml:space="preserve"> </w:t>
-            </w:r>
-            <w:r>
-              <w:rPr>
-                <w:rFonts w:ascii="Arial MT"/>
-                <w:spacing w:val="-2"/>
-                <w:sz w:val="24"/>
-              </w:rPr>
-              <w:t>licencias</w:t>
-            </w:r>
-          </w:p>
-          <w:p>
-            <w:pPr>
-              <w:pStyle w:val="TableParagraph"/>
-              <w:ind w:left="103"/>
-              <w:rPr>
-                <w:rFonts w:ascii="Arial MT"/>
-                <w:sz w:val="24"/>
-              </w:rPr>
-            </w:pPr>
-            <w:r>
-              <w:rPr>
-                <w:rFonts w:ascii="Arial MT"/>
-                <w:sz w:val="24"/>
-              </w:rPr>
-              <w:t>$</w:t>
-            </w:r>
-            <w:r>
-              <w:rPr>
-                <w:rFonts w:ascii="Arial MT"/>
-                <w:sz w:val="24"/>
-              </w:rPr>
-              <w:t>2.500.000</w:t>
-            </w:r>
-            <w:r>
-              <w:rPr>
-                <w:rFonts w:ascii="Arial MT"/>
-                <w:spacing w:val="-17"/>
-                <w:sz w:val="24"/>
-              </w:rPr>
-              <w:t xml:space="preserve"> </w:t>
-            </w:r>
-            <w:r>
-              <w:rPr>
-                <w:rFonts w:ascii="Arial MT"/>
-                <w:spacing w:val="-2"/>
-                <w:sz w:val="24"/>
-              </w:rPr>
-              <w:t>pesos.</w:t>
+              <w:t>de la licencia mensual $100.000</w:t>
             </w:r>
           </w:p>
         </w:tc>
       </w:tr>
       <w:tr>
         <w:trPr>
-          <w:trHeight w:val="458"/>
+          <w:trHeight w:val="605"/>
         </w:trPr>
         <w:tc>
           <w:tcPr>
@@ -6786,22 +6442,22 @@
           <w:p>
             <w:pPr>
               <w:pStyle w:val="TableParagraph"/>
-              <w:spacing w:before="115"/>
+              <w:spacing w:before="264"/>
               <w:ind w:left="107"/>
               <w:rPr>
-                <w:rFonts w:ascii="Arial" w:hAnsi="Arial"/>
+                <w:rFonts w:ascii="Arial"/>
                 <w:b/>
                 <w:sz w:val="24"/>
               </w:rPr>
             </w:pPr>
             <w:r>
               <w:rPr>
-                <w:rFonts w:ascii="Arial" w:hAnsi="Arial"/>
+                <w:rFonts w:ascii="Arial"/>
                 <w:b/>
                 <w:spacing w:val="-2"/>
                 <w:sz w:val="24"/>
               </w:rPr>
-              <w:t>APLICACIÓN:</w:t>
+              <w:t>SOFTWARE:</w:t>
             </w:r>
           </w:p>
         </w:tc>
@@ -6842,7 +6498,7 @@
       </w:tr>
       <w:tr>
         <w:trPr>
-          <w:trHeight w:val="422"/>
+          <w:trHeight w:val="423"/>
         </w:trPr>
         <w:tc>
           <w:tcPr>
@@ -6857,30 +6513,29 @@
               <w:pStyle w:val="TableParagraph"/>
               <w:numPr>
                 <w:ilvl w:val="0"/>
-                <w:numId w:val="10"/>
+                <w:numId w:val="7"/>
               </w:numPr>
               <w:tabs>
-                <w:tab w:val="left" w:pos="360"/>
+                <w:tab w:val="left" w:pos="826"/>
               </w:tabs>
-              <w:spacing w:before="67"/>
-              <w:ind w:left="360" w:right="1507" w:hanging="360"/>
-              <w:jc w:val="right"/>
-              <w:rPr>
-                <w:rFonts w:ascii="Arial MT" w:hAnsi="Arial MT"/>
-                <w:sz w:val="24"/>
-              </w:rPr>
-            </w:pPr>
-            <w:r>
-              <w:rPr>
-                <w:rFonts w:ascii="Arial MT" w:hAnsi="Arial MT"/>
-                <w:sz w:val="24"/>
-              </w:rPr>
-              <w:t>1GB</w:t>
-            </w:r>
-            <w:r>
-              <w:rPr>
-                <w:rFonts w:ascii="Arial MT" w:hAnsi="Arial MT"/>
-                <w:spacing w:val="-3"/>
+              <w:spacing w:before="65"/>
+              <w:ind w:hanging="359"/>
+              <w:rPr>
+                <w:rFonts w:ascii="Arial MT" w:hAnsi="Arial MT"/>
+                <w:sz w:val="24"/>
+              </w:rPr>
+            </w:pPr>
+            <w:r>
+              <w:rPr>
+                <w:rFonts w:ascii="Arial MT" w:hAnsi="Arial MT"/>
+                <w:sz w:val="24"/>
+              </w:rPr>
+              <w:t>Google</w:t>
+            </w:r>
+            <w:r>
+              <w:rPr>
+                <w:rFonts w:ascii="Arial MT" w:hAnsi="Arial MT"/>
+                <w:spacing w:val="-9"/>
                 <w:sz w:val="24"/>
               </w:rPr>
               <w:t xml:space="preserve"> </w:t>
@@ -6891,7 +6546,7 @@
                 <w:spacing w:val="-2"/>
                 <w:sz w:val="24"/>
               </w:rPr>
-              <w:t>ALMACENAMIENTO</w:t>
+              <w:t>Chrome</w:t>
             </w:r>
           </w:p>
         </w:tc>
@@ -6947,355 +6602,6 @@
               <w:pStyle w:val="TableParagraph"/>
               <w:numPr>
                 <w:ilvl w:val="0"/>
-                <w:numId w:val="9"/>
-              </w:numPr>
-              <w:tabs>
-                <w:tab w:val="left" w:pos="1187"/>
-              </w:tabs>
-              <w:spacing w:before="62"/>
-              <w:rPr>
-                <w:rFonts w:ascii="Arial MT" w:hAnsi="Arial MT"/>
-                <w:sz w:val="24"/>
-              </w:rPr>
-            </w:pPr>
-            <w:r>
-              <w:rPr>
-                <w:rFonts w:ascii="Arial MT" w:hAnsi="Arial MT"/>
-                <w:sz w:val="24"/>
-              </w:rPr>
-              <w:t>RAM</w:t>
-            </w:r>
-            <w:r>
-              <w:rPr>
-                <w:rFonts w:ascii="Arial MT" w:hAnsi="Arial MT"/>
-                <w:spacing w:val="-3"/>
-                <w:sz w:val="24"/>
-              </w:rPr>
-              <w:t xml:space="preserve"> </w:t>
-            </w:r>
-            <w:r>
-              <w:rPr>
-                <w:rFonts w:ascii="Arial MT" w:hAnsi="Arial MT"/>
-                <w:sz w:val="24"/>
-              </w:rPr>
-              <w:t>MINIMO</w:t>
-            </w:r>
-            <w:r>
-              <w:rPr>
-                <w:rFonts w:ascii="Arial MT" w:hAnsi="Arial MT"/>
-                <w:spacing w:val="-1"/>
-                <w:sz w:val="24"/>
-              </w:rPr>
-              <w:t xml:space="preserve"> </w:t>
-            </w:r>
-            <w:r>
-              <w:rPr>
-                <w:rFonts w:ascii="Arial MT" w:hAnsi="Arial MT"/>
-                <w:spacing w:val="-5"/>
-                <w:sz w:val="24"/>
-              </w:rPr>
-              <w:t>1GB</w:t>
-            </w:r>
-          </w:p>
-        </w:tc>
-        <w:tc>
-          <w:tcPr>
-            <w:tcW w:w="5249" w:type="dxa"/>
-            <w:vMerge/>
-            <w:tcBorders>
-              <w:top w:val="nil"/>
-            </w:tcBorders>
-          </w:tcPr>
-          <w:p>
-            <w:pPr>
-              <w:rPr>
-                <w:sz w:val="2"/>
-                <w:szCs w:val="2"/>
-              </w:rPr>
-            </w:pPr>
-          </w:p>
-        </w:tc>
-        <w:tc>
-          <w:tcPr>
-            <w:tcW w:w="2480" w:type="dxa"/>
-            <w:tcBorders>
-              <w:top w:val="nil"/>
-              <w:bottom w:val="nil"/>
-            </w:tcBorders>
-          </w:tcPr>
-          <w:p>
-            <w:pPr>
-              <w:pStyle w:val="TableParagraph"/>
-              <w:rPr>
-                <w:rFonts w:ascii="Times New Roman"/>
-              </w:rPr>
-            </w:pPr>
-          </w:p>
-        </w:tc>
-      </w:tr>
-      <w:tr>
-        <w:trPr>
-          <w:trHeight w:val="630"/>
-        </w:trPr>
-        <w:tc>
-          <w:tcPr>
-            <w:tcW w:w="5505" w:type="dxa"/>
-            <w:tcBorders>
-              <w:top w:val="nil"/>
-              <w:bottom w:val="nil"/>
-            </w:tcBorders>
-          </w:tcPr>
-          <w:p>
-            <w:pPr>
-              <w:pStyle w:val="TableParagraph"/>
-              <w:numPr>
-                <w:ilvl w:val="0"/>
-                <w:numId w:val="8"/>
-              </w:numPr>
-              <w:tabs>
-                <w:tab w:val="left" w:pos="1187"/>
-              </w:tabs>
-              <w:spacing w:before="64"/>
-              <w:rPr>
-                <w:rFonts w:ascii="Arial MT" w:hAnsi="Arial MT"/>
-                <w:sz w:val="24"/>
-              </w:rPr>
-            </w:pPr>
-            <w:r>
-              <w:rPr>
-                <w:rFonts w:ascii="Arial MT" w:hAnsi="Arial MT"/>
-                <w:sz w:val="24"/>
-              </w:rPr>
-              <w:t>INTERNET</w:t>
-            </w:r>
-            <w:r>
-              <w:rPr>
-                <w:rFonts w:ascii="Arial MT" w:hAnsi="Arial MT"/>
-                <w:spacing w:val="-11"/>
-                <w:sz w:val="24"/>
-              </w:rPr>
-              <w:t xml:space="preserve"> </w:t>
-            </w:r>
-            <w:r>
-              <w:rPr>
-                <w:rFonts w:ascii="Arial MT" w:hAnsi="Arial MT"/>
-                <w:spacing w:val="-4"/>
-                <w:sz w:val="24"/>
-              </w:rPr>
-              <w:t>20MG</w:t>
-            </w:r>
-          </w:p>
-        </w:tc>
-        <w:tc>
-          <w:tcPr>
-            <w:tcW w:w="5249" w:type="dxa"/>
-            <w:vMerge/>
-            <w:tcBorders>
-              <w:top w:val="nil"/>
-            </w:tcBorders>
-          </w:tcPr>
-          <w:p>
-            <w:pPr>
-              <w:rPr>
-                <w:sz w:val="2"/>
-                <w:szCs w:val="2"/>
-              </w:rPr>
-            </w:pPr>
-          </w:p>
-        </w:tc>
-        <w:tc>
-          <w:tcPr>
-            <w:tcW w:w="2480" w:type="dxa"/>
-            <w:tcBorders>
-              <w:top w:val="nil"/>
-              <w:bottom w:val="nil"/>
-            </w:tcBorders>
-          </w:tcPr>
-          <w:p>
-            <w:pPr>
-              <w:pStyle w:val="TableParagraph"/>
-              <w:rPr>
-                <w:rFonts w:ascii="Times New Roman"/>
-              </w:rPr>
-            </w:pPr>
-          </w:p>
-        </w:tc>
-      </w:tr>
-      <w:tr>
-        <w:trPr>
-          <w:trHeight w:val="605"/>
-        </w:trPr>
-        <w:tc>
-          <w:tcPr>
-            <w:tcW w:w="5505" w:type="dxa"/>
-            <w:tcBorders>
-              <w:top w:val="nil"/>
-              <w:bottom w:val="nil"/>
-            </w:tcBorders>
-          </w:tcPr>
-          <w:p>
-            <w:pPr>
-              <w:pStyle w:val="TableParagraph"/>
-              <w:spacing w:before="264"/>
-              <w:ind w:left="107"/>
-              <w:rPr>
-                <w:rFonts w:ascii="Arial"/>
-                <w:b/>
-                <w:sz w:val="24"/>
-              </w:rPr>
-            </w:pPr>
-            <w:r>
-              <w:rPr>
-                <w:rFonts w:ascii="Arial"/>
-                <w:b/>
-                <w:spacing w:val="-2"/>
-                <w:sz w:val="24"/>
-              </w:rPr>
-              <w:t>SOFTWARE:</w:t>
-            </w:r>
-          </w:p>
-        </w:tc>
-        <w:tc>
-          <w:tcPr>
-            <w:tcW w:w="5249" w:type="dxa"/>
-            <w:vMerge/>
-            <w:tcBorders>
-              <w:top w:val="nil"/>
-            </w:tcBorders>
-          </w:tcPr>
-          <w:p>
-            <w:pPr>
-              <w:rPr>
-                <w:sz w:val="2"/>
-                <w:szCs w:val="2"/>
-              </w:rPr>
-            </w:pPr>
-          </w:p>
-        </w:tc>
-        <w:tc>
-          <w:tcPr>
-            <w:tcW w:w="2480" w:type="dxa"/>
-            <w:tcBorders>
-              <w:top w:val="nil"/>
-              <w:bottom w:val="nil"/>
-            </w:tcBorders>
-          </w:tcPr>
-          <w:p>
-            <w:pPr>
-              <w:pStyle w:val="TableParagraph"/>
-              <w:rPr>
-                <w:rFonts w:ascii="Times New Roman"/>
-              </w:rPr>
-            </w:pPr>
-          </w:p>
-        </w:tc>
-      </w:tr>
-      <w:tr>
-        <w:trPr>
-          <w:trHeight w:val="423"/>
-        </w:trPr>
-        <w:tc>
-          <w:tcPr>
-            <w:tcW w:w="5505" w:type="dxa"/>
-            <w:tcBorders>
-              <w:top w:val="nil"/>
-              <w:bottom w:val="nil"/>
-            </w:tcBorders>
-          </w:tcPr>
-          <w:p>
-            <w:pPr>
-              <w:pStyle w:val="TableParagraph"/>
-              <w:numPr>
-                <w:ilvl w:val="0"/>
-                <w:numId w:val="7"/>
-              </w:numPr>
-              <w:tabs>
-                <w:tab w:val="left" w:pos="826"/>
-              </w:tabs>
-              <w:spacing w:before="65"/>
-              <w:ind w:hanging="359"/>
-              <w:rPr>
-                <w:rFonts w:ascii="Arial MT" w:hAnsi="Arial MT"/>
-                <w:sz w:val="24"/>
-              </w:rPr>
-            </w:pPr>
-            <w:r>
-              <w:rPr>
-                <w:rFonts w:ascii="Arial MT" w:hAnsi="Arial MT"/>
-                <w:sz w:val="24"/>
-              </w:rPr>
-              <w:t>Google</w:t>
-            </w:r>
-            <w:r>
-              <w:rPr>
-                <w:rFonts w:ascii="Arial MT" w:hAnsi="Arial MT"/>
-                <w:spacing w:val="-9"/>
-                <w:sz w:val="24"/>
-              </w:rPr>
-              <w:t xml:space="preserve"> </w:t>
-            </w:r>
-            <w:r>
-              <w:rPr>
-                <w:rFonts w:ascii="Arial MT" w:hAnsi="Arial MT"/>
-                <w:spacing w:val="-2"/>
-                <w:sz w:val="24"/>
-              </w:rPr>
-              <w:t>Chrome</w:t>
-            </w:r>
-          </w:p>
-        </w:tc>
-        <w:tc>
-          <w:tcPr>
-            <w:tcW w:w="5249" w:type="dxa"/>
-            <w:vMerge/>
-            <w:tcBorders>
-              <w:top w:val="nil"/>
-            </w:tcBorders>
-          </w:tcPr>
-          <w:p>
-            <w:pPr>
-              <w:rPr>
-                <w:sz w:val="2"/>
-                <w:szCs w:val="2"/>
-              </w:rPr>
-            </w:pPr>
-          </w:p>
-        </w:tc>
-        <w:tc>
-          <w:tcPr>
-            <w:tcW w:w="2480" w:type="dxa"/>
-            <w:tcBorders>
-              <w:top w:val="nil"/>
-              <w:bottom w:val="nil"/>
-            </w:tcBorders>
-          </w:tcPr>
-          <w:p>
-            <w:pPr>
-              <w:pStyle w:val="TableParagraph"/>
-              <w:rPr>
-                <w:rFonts w:ascii="Times New Roman"/>
-              </w:rPr>
-            </w:pPr>
-          </w:p>
-        </w:tc>
-      </w:tr>
-      <w:tr>
-        <w:trPr>
-          <w:trHeight w:val="420"/>
-        </w:trPr>
-        <w:tc>
-          <w:tcPr>
-            <w:tcW w:w="5505" w:type="dxa"/>
-            <w:tcBorders>
-              <w:top w:val="nil"/>
-              <w:bottom w:val="nil"/>
-            </w:tcBorders>
-          </w:tcPr>
-          <w:p>
-            <w:pPr>
-              <w:pStyle w:val="TableParagraph"/>
-              <w:numPr>
-                <w:ilvl w:val="0"/>
                 <w:numId w:val="6"/>
               </w:numPr>
               <w:tabs>
@@ -7330,125 +6636,6 @@
                 <w:sz w:val="24"/>
               </w:rPr>
               <w:t>Firefox</w:t>
-            </w:r>
-          </w:p>
-        </w:tc>
-        <w:tc>
-          <w:tcPr>
-            <w:tcW w:w="5249" w:type="dxa"/>
-            <w:vMerge/>
-            <w:tcBorders>
-              <w:top w:val="nil"/>
-            </w:tcBorders>
-          </w:tcPr>
-          <w:p>
-            <w:pPr>
-              <w:rPr>
-                <w:sz w:val="2"/>
-                <w:szCs w:val="2"/>
-              </w:rPr>
-            </w:pPr>
-          </w:p>
-        </w:tc>
-        <w:tc>
-          <w:tcPr>
-            <w:tcW w:w="2480" w:type="dxa"/>
-            <w:tcBorders>
-              <w:top w:val="nil"/>
-              <w:bottom w:val="nil"/>
-            </w:tcBorders>
-          </w:tcPr>
-          <w:p>
-            <w:pPr>
-              <w:pStyle w:val="TableParagraph"/>
-              <w:rPr>
-                <w:rFonts w:ascii="Times New Roman"/>
-              </w:rPr>
-            </w:pPr>
-          </w:p>
-        </w:tc>
-      </w:tr>
-      <w:tr>
-        <w:trPr>
-          <w:trHeight w:val="420"/>
-        </w:trPr>
-        <w:tc>
-          <w:tcPr>
-            <w:tcW w:w="5505" w:type="dxa"/>
-            <w:tcBorders>
-              <w:top w:val="nil"/>
-              <w:bottom w:val="nil"/>
-            </w:tcBorders>
-          </w:tcPr>
-          <w:p>
-            <w:pPr>
-              <w:pStyle w:val="TableParagraph"/>
-              <w:numPr>
-                <w:ilvl w:val="0"/>
-                <w:numId w:val="5"/>
-              </w:numPr>
-              <w:tabs>
-                <w:tab w:val="left" w:pos="895"/>
-              </w:tabs>
-              <w:spacing w:before="62"/>
-              <w:ind w:hanging="428"/>
-              <w:rPr>
-                <w:rFonts w:ascii="Arial MT" w:hAnsi="Arial MT"/>
-                <w:sz w:val="24"/>
-              </w:rPr>
-            </w:pPr>
-            <w:r>
-              <w:rPr>
-                <w:rFonts w:ascii="Arial MT" w:hAnsi="Arial MT"/>
-                <w:sz w:val="24"/>
-              </w:rPr>
-              <w:t>Licencias</w:t>
-            </w:r>
-            <w:r>
-              <w:rPr>
-                <w:rFonts w:ascii="Arial MT" w:hAnsi="Arial MT"/>
-                <w:spacing w:val="-5"/>
-                <w:sz w:val="24"/>
-              </w:rPr>
-              <w:t xml:space="preserve"> </w:t>
-            </w:r>
-            <w:r>
-              <w:rPr>
-                <w:rFonts w:ascii="Arial MT" w:hAnsi="Arial MT"/>
-                <w:sz w:val="24"/>
-              </w:rPr>
-              <w:t>del</w:t>
-            </w:r>
-            <w:r>
-              <w:rPr>
-                <w:rFonts w:ascii="Arial MT" w:hAnsi="Arial MT"/>
-                <w:spacing w:val="-6"/>
-                <w:sz w:val="24"/>
-              </w:rPr>
-              <w:t xml:space="preserve"> </w:t>
-            </w:r>
-            <w:r>
-              <w:rPr>
-                <w:rFonts w:ascii="Arial MT" w:hAnsi="Arial MT"/>
-                <w:sz w:val="24"/>
-              </w:rPr>
-              <w:t>paquete</w:t>
-            </w:r>
-            <w:r>
-              <w:rPr>
-                <w:rFonts w:ascii="Arial MT" w:hAnsi="Arial MT"/>
-                <w:spacing w:val="-6"/>
-                <w:sz w:val="24"/>
-              </w:rPr>
-              <w:t xml:space="preserve"> </w:t>
-            </w:r>
-            <w:r>
-              <w:rPr>
-                <w:rFonts w:ascii="Arial MT" w:hAnsi="Arial MT"/>
-                <w:spacing w:val="-2"/>
-                <w:sz w:val="24"/>
-              </w:rPr>
-              <w:t>office</w:t>
             </w:r>
           </w:p>
         </w:tc>
@@ -7520,53 +6707,7 @@
                 <w:rFonts w:ascii="Arial MT" w:hAnsi="Arial MT"/>
                 <w:sz w:val="24"/>
               </w:rPr>
-              <w:t>Windows</w:t>
-            </w:r>
-            <w:r>
-              <w:rPr>
-                <w:rFonts w:ascii="Arial MT" w:hAnsi="Arial MT"/>
-                <w:spacing w:val="-3"/>
-                <w:sz w:val="24"/>
-              </w:rPr>
-              <w:t xml:space="preserve"> </w:t>
-            </w:r>
-            <w:r>
-              <w:rPr>
-                <w:rFonts w:ascii="Arial MT" w:hAnsi="Arial MT"/>
-                <w:sz w:val="24"/>
-              </w:rPr>
-              <w:t>10</w:t>
-            </w:r>
-            <w:r>
-              <w:rPr>
-                <w:rFonts w:ascii="Arial MT" w:hAnsi="Arial MT"/>
-                <w:spacing w:val="-4"/>
-                <w:sz w:val="24"/>
-              </w:rPr>
-              <w:t xml:space="preserve"> </w:t>
-            </w:r>
-            <w:r>
-              <w:rPr>
-                <w:rFonts w:ascii="Arial MT" w:hAnsi="Arial MT"/>
-                <w:sz w:val="24"/>
-              </w:rPr>
-              <w:t>o</w:t>
-            </w:r>
-            <w:r>
-              <w:rPr>
-                <w:rFonts w:ascii="Arial MT" w:hAnsi="Arial MT"/>
-                <w:spacing w:val="-4"/>
-                <w:sz w:val="24"/>
-              </w:rPr>
-              <w:t xml:space="preserve"> </w:t>
-            </w:r>
-            <w:r>
-              <w:rPr>
-                <w:rFonts w:ascii="Arial MT" w:hAnsi="Arial MT"/>
-                <w:spacing w:val="-2"/>
-                <w:sz w:val="24"/>
-              </w:rPr>
-              <w:t>superior</w:t>
+              <w:t>Sistema Operativo indistinto</w:t>
             </w:r>
           </w:p>
         </w:tc>
@@ -7741,16 +6882,7 @@
                 <w:b/>
                 <w:sz w:val="24"/>
               </w:rPr>
-              <w:t>DE</w:t>
-            </w:r>
-            <w:r>
-              <w:rPr>
-                <w:rFonts w:ascii="Arial"/>
-                <w:b/>
-                <w:spacing w:val="-2"/>
-                <w:sz w:val="24"/>
-              </w:rPr>
-              <w:t xml:space="preserve"> PROVEEDORES</w:t>
+              <w:t>DE SERVICIOS EXTERNOS</w:t>
             </w:r>
           </w:p>
         </w:tc>
@@ -7818,29 +6950,13 @@
               <w:t xml:space="preserve"> </w:t>
             </w:r>
             <w:r>
-              <w:t>Zapatería</w:t>
-            </w:r>
-            <w:r>
-              <w:rPr>
-                <w:spacing w:val="-2"/>
-              </w:rPr>
-              <w:t xml:space="preserve"> </w:t>
-            </w:r>
-            <w:r>
-              <w:t>el</w:t>
-            </w:r>
-            <w:r>
-              <w:rPr>
-                <w:spacing w:val="-3"/>
-              </w:rPr>
-              <w:t xml:space="preserve"> </w:t>
-            </w:r>
-            <w:r>
-              <w:rPr>
-                <w:spacing w:val="-2"/>
-              </w:rPr>
-              <w:t>Bombazo</w:t>
-            </w:r>
+              <w:t xml:space="preserve">Le </w:t>
+            </w:r>
+            <w:proofErr w:type="spellStart"/>
+            <w:r>
+              <w:t>Prof</w:t>
+            </w:r>
+            <w:proofErr w:type="spellEnd"/>
           </w:p>
           <w:p>
             <w:pPr>
@@ -7888,92 +7004,28 @@
               <w:t xml:space="preserve"> </w:t>
             </w:r>
             <w:r>
-              <w:t>Contratar</w:t>
-            </w:r>
-            <w:r>
-              <w:rPr>
-                <w:spacing w:val="-6"/>
-              </w:rPr>
-              <w:t xml:space="preserve"> </w:t>
-            </w:r>
-            <w:r>
-              <w:t>una</w:t>
-            </w:r>
-            <w:r>
-              <w:rPr>
-                <w:spacing w:val="-7"/>
-              </w:rPr>
-              <w:t xml:space="preserve"> </w:t>
-            </w:r>
-            <w:r>
-              <w:t>(1)</w:t>
-            </w:r>
-            <w:r>
-              <w:rPr>
-                <w:spacing w:val="-4"/>
-              </w:rPr>
-              <w:t xml:space="preserve"> </w:t>
-            </w:r>
-            <w:r>
-              <w:t>persona</w:t>
-            </w:r>
-            <w:r>
-              <w:rPr>
-                <w:spacing w:val="-6"/>
-              </w:rPr>
-              <w:t xml:space="preserve"> </w:t>
-            </w:r>
-            <w:r>
-              <w:t>natural</w:t>
-            </w:r>
-            <w:r>
-              <w:rPr>
-                <w:spacing w:val="-4"/>
-              </w:rPr>
-              <w:t xml:space="preserve"> </w:t>
-            </w:r>
-            <w:r>
-              <w:t>para</w:t>
-            </w:r>
-            <w:r>
-              <w:rPr>
-                <w:spacing w:val="-3"/>
-              </w:rPr>
-              <w:t xml:space="preserve"> </w:t>
-            </w:r>
-            <w:r>
-              <w:t>el</w:t>
-            </w:r>
-            <w:r>
-              <w:rPr>
-                <w:spacing w:val="-4"/>
-              </w:rPr>
-              <w:t xml:space="preserve"> </w:t>
-            </w:r>
-            <w:r>
-              <w:t>desarrollo</w:t>
-            </w:r>
-            <w:r>
-              <w:rPr>
-                <w:spacing w:val="-5"/>
-              </w:rPr>
-              <w:t xml:space="preserve"> </w:t>
-            </w:r>
-            <w:r>
-              <w:t>de software, usando Visual Studio .NET (C# y VB) y SQL</w:t>
-            </w:r>
-          </w:p>
-          <w:p>
-            <w:pPr>
-              <w:pStyle w:val="TableParagraph"/>
-              <w:spacing w:before="4"/>
+              <w:t>Desarrollar un ambiente virtual de aprendizaje basado en Moodle (</w:t>
+            </w:r>
+            <w:proofErr w:type="spellStart"/>
+            <w:r>
+              <w:t>php</w:t>
+            </w:r>
+            <w:proofErr w:type="spellEnd"/>
+            <w:r>
+              <w:t>).</w:t>
+            </w:r>
+          </w:p>
+          <w:p>
+            <w:pPr>
+              <w:pStyle w:val="TableParagraph"/>
+              <w:spacing w:before="131"/>
               <w:ind w:left="107"/>
             </w:pPr>
             <w:r>
               <w:rPr>
                 <w:b/>
               </w:rPr>
-              <w:t>Tipo</w:t>
+              <w:t>Sede</w:t>
             </w:r>
             <w:r>
               <w:rPr>
@@ -7999,42 +7051,7 @@
               <w:rPr>
                 <w:b/>
               </w:rPr>
-              <w:t>contrato:</w:t>
-            </w:r>
-            <w:r>
-              <w:rPr>
-                <w:b/>
-                <w:spacing w:val="-5"/>
-              </w:rPr>
-              <w:t xml:space="preserve"> </w:t>
-            </w:r>
-            <w:r>
-              <w:t>Contrato</w:t>
-            </w:r>
-            <w:r>
-              <w:rPr>
-                <w:spacing w:val="-3"/>
-              </w:rPr>
-              <w:t xml:space="preserve"> </w:t>
-            </w:r>
-            <w:r>
-              <w:rPr>
-                <w:spacing w:val="-2"/>
-              </w:rPr>
-              <w:t>Individual</w:t>
-            </w:r>
-          </w:p>
-          <w:p>
-            <w:pPr>
-              <w:pStyle w:val="TableParagraph"/>
-              <w:spacing w:before="136"/>
-              <w:ind w:left="107"/>
-            </w:pPr>
-            <w:r>
-              <w:rPr>
-                <w:b/>
-              </w:rPr>
-              <w:t>Dedicación:</w:t>
+              <w:t>trabajo:</w:t>
             </w:r>
             <w:r>
               <w:rPr>
@@ -8043,173 +7060,20 @@
               </w:rPr>
               <w:t xml:space="preserve"> </w:t>
             </w:r>
-            <w:r>
-              <w:t>Por</w:t>
-            </w:r>
-            <w:r>
-              <w:rPr>
-                <w:spacing w:val="-4"/>
-              </w:rPr>
-              <w:t xml:space="preserve"> </w:t>
-            </w:r>
-            <w:r>
-              <w:rPr>
-                <w:spacing w:val="-2"/>
-              </w:rPr>
-              <w:t>producto</w:t>
-            </w:r>
-          </w:p>
-          <w:p>
-            <w:pPr>
-              <w:pStyle w:val="TableParagraph"/>
-              <w:spacing w:before="131"/>
-              <w:ind w:left="107"/>
-            </w:pPr>
-            <w:r>
-              <w:rPr>
-                <w:b/>
-              </w:rPr>
-              <w:t>Sede</w:t>
-            </w:r>
-            <w:r>
-              <w:rPr>
-                <w:b/>
-                <w:spacing w:val="-3"/>
-              </w:rPr>
-              <w:t xml:space="preserve"> </w:t>
-            </w:r>
-            <w:r>
-              <w:rPr>
-                <w:b/>
-              </w:rPr>
-              <w:t>de</w:t>
-            </w:r>
-            <w:r>
-              <w:rPr>
-                <w:b/>
-                <w:spacing w:val="-3"/>
-              </w:rPr>
-              <w:t xml:space="preserve"> </w:t>
-            </w:r>
-            <w:r>
-              <w:rPr>
-                <w:b/>
-              </w:rPr>
-              <w:t>trabajo:</w:t>
-            </w:r>
-            <w:r>
-              <w:rPr>
-                <w:b/>
-                <w:spacing w:val="-4"/>
-              </w:rPr>
-              <w:t xml:space="preserve"> </w:t>
-            </w:r>
-            <w:r>
-              <w:t>empresa</w:t>
-            </w:r>
-            <w:r>
-              <w:rPr>
-                <w:spacing w:val="-4"/>
-              </w:rPr>
-              <w:t xml:space="preserve"> </w:t>
-            </w:r>
-            <w:r>
-              <w:t>de</w:t>
-            </w:r>
-            <w:r>
-              <w:rPr>
-                <w:spacing w:val="-2"/>
-              </w:rPr>
-              <w:t xml:space="preserve"> </w:t>
-            </w:r>
-            <w:r>
-              <w:t>calzado</w:t>
-            </w:r>
-            <w:r>
-              <w:rPr>
-                <w:spacing w:val="-2"/>
-              </w:rPr>
-              <w:t xml:space="preserve"> </w:t>
-            </w:r>
-            <w:r>
-              <w:t>Zapatería</w:t>
-            </w:r>
-            <w:r>
-              <w:rPr>
-                <w:spacing w:val="-4"/>
-              </w:rPr>
-              <w:t xml:space="preserve"> </w:t>
-            </w:r>
-            <w:r>
-              <w:t>el</w:t>
-            </w:r>
-            <w:r>
-              <w:rPr>
-                <w:spacing w:val="-2"/>
-              </w:rPr>
-              <w:t xml:space="preserve"> Bombazo</w:t>
+            <w:proofErr w:type="spellStart"/>
+            <w:r>
+              <w:t>Monteria</w:t>
+            </w:r>
+            <w:proofErr w:type="spellEnd"/>
+            <w:r>
+              <w:t xml:space="preserve"> – Medellín.</w:t>
             </w:r>
           </w:p>
           <w:p>
             <w:pPr>
               <w:pStyle w:val="TableParagraph"/>
               <w:spacing w:before="136"/>
-              <w:ind w:left="107"/>
-            </w:pPr>
-            <w:r>
-              <w:rPr>
-                <w:b/>
-              </w:rPr>
-              <w:t>Duración</w:t>
-            </w:r>
-            <w:r>
-              <w:rPr>
-                <w:b/>
-                <w:spacing w:val="-1"/>
-              </w:rPr>
-              <w:t xml:space="preserve"> </w:t>
-            </w:r>
-            <w:r>
-              <w:rPr>
-                <w:b/>
-              </w:rPr>
-              <w:t>del</w:t>
-            </w:r>
-            <w:r>
-              <w:rPr>
-                <w:b/>
-                <w:spacing w:val="-1"/>
-              </w:rPr>
-              <w:t xml:space="preserve"> </w:t>
-            </w:r>
-            <w:r>
-              <w:rPr>
-                <w:b/>
-              </w:rPr>
-              <w:t>contrato:</w:t>
-            </w:r>
-            <w:r>
-              <w:rPr>
-                <w:b/>
-                <w:spacing w:val="-4"/>
-              </w:rPr>
-              <w:t xml:space="preserve"> </w:t>
-            </w:r>
-            <w:r>
-              <w:t>6</w:t>
-            </w:r>
-            <w:r>
-              <w:rPr>
-                <w:spacing w:val="-2"/>
-              </w:rPr>
-              <w:t xml:space="preserve"> </w:t>
-            </w:r>
-            <w:r>
-              <w:rPr>
-                <w:spacing w:val="-4"/>
-              </w:rPr>
-              <w:t>meses</w:t>
-            </w:r>
+            </w:pPr>
           </w:p>
         </w:tc>
         <w:tc>
@@ -8220,434 +7084,6 @@
           <w:p>
             <w:pPr>
               <w:pStyle w:val="TableParagraph"/>
-              <w:numPr>
-                <w:ilvl w:val="0"/>
-                <w:numId w:val="3"/>
-              </w:numPr>
-              <w:tabs>
-                <w:tab w:val="left" w:pos="827"/>
-              </w:tabs>
-              <w:spacing w:line="357" w:lineRule="auto"/>
-              <w:ind w:right="330"/>
-            </w:pPr>
-            <w:r>
-              <w:rPr>
-                <w:b/>
-              </w:rPr>
-              <w:t>Software</w:t>
-            </w:r>
-            <w:r>
-              <w:rPr>
-                <w:b/>
-                <w:spacing w:val="-5"/>
-              </w:rPr>
-              <w:t xml:space="preserve"> </w:t>
-            </w:r>
-            <w:r>
-              <w:rPr>
-                <w:b/>
-              </w:rPr>
-              <w:t>ERP</w:t>
-            </w:r>
-            <w:r>
-              <w:rPr>
-                <w:b/>
-                <w:spacing w:val="-5"/>
-              </w:rPr>
-              <w:t xml:space="preserve"> </w:t>
-            </w:r>
-            <w:r>
-              <w:rPr>
-                <w:color w:val="272727"/>
-              </w:rPr>
-              <w:t>con</w:t>
-            </w:r>
-            <w:r>
-              <w:rPr>
-                <w:color w:val="272727"/>
-                <w:spacing w:val="-5"/>
-              </w:rPr>
-              <w:t xml:space="preserve"> </w:t>
-            </w:r>
-            <w:r>
-              <w:rPr>
-                <w:color w:val="272727"/>
-              </w:rPr>
-              <w:t>experiencia</w:t>
-            </w:r>
-            <w:r>
-              <w:rPr>
-                <w:color w:val="272727"/>
-                <w:spacing w:val="-7"/>
-              </w:rPr>
-              <w:t xml:space="preserve"> </w:t>
-            </w:r>
-            <w:r>
-              <w:rPr>
-                <w:color w:val="272727"/>
-              </w:rPr>
-              <w:t>de</w:t>
-            </w:r>
-            <w:r>
-              <w:rPr>
-                <w:color w:val="272727"/>
-                <w:spacing w:val="-2"/>
-              </w:rPr>
-              <w:t xml:space="preserve"> </w:t>
-            </w:r>
-            <w:r>
-              <w:rPr>
-                <w:color w:val="272727"/>
-              </w:rPr>
-              <w:t>más</w:t>
-            </w:r>
-            <w:r>
-              <w:rPr>
-                <w:color w:val="272727"/>
-                <w:spacing w:val="-5"/>
-              </w:rPr>
-              <w:t xml:space="preserve"> </w:t>
-            </w:r>
-            <w:r>
-              <w:rPr>
-                <w:color w:val="272727"/>
-              </w:rPr>
-              <w:t>de</w:t>
-            </w:r>
-            <w:r>
-              <w:rPr>
-                <w:color w:val="272727"/>
-                <w:spacing w:val="-4"/>
-              </w:rPr>
-              <w:t xml:space="preserve"> </w:t>
-            </w:r>
-            <w:r>
-              <w:rPr>
-                <w:color w:val="272727"/>
-              </w:rPr>
-              <w:t>30</w:t>
-            </w:r>
-            <w:r>
-              <w:rPr>
-                <w:color w:val="272727"/>
-                <w:spacing w:val="-5"/>
-              </w:rPr>
-              <w:t xml:space="preserve"> </w:t>
-            </w:r>
-            <w:r>
-              <w:rPr>
-                <w:color w:val="272727"/>
-              </w:rPr>
-              <w:t>años,</w:t>
-            </w:r>
-            <w:r>
-              <w:rPr>
-                <w:color w:val="272727"/>
-                <w:spacing w:val="-5"/>
-              </w:rPr>
-              <w:t xml:space="preserve"> </w:t>
-            </w:r>
-            <w:r>
-              <w:rPr>
-                <w:color w:val="272727"/>
-              </w:rPr>
-              <w:t>utilizado por más de 1.000 empresas colombianas, desde grandes corporaciones hasta pujantes PYME, para operar sus negocios y hacerlos más rentables.</w:t>
-            </w:r>
-          </w:p>
-          <w:p>
-            <w:pPr>
-              <w:pStyle w:val="TableParagraph"/>
-              <w:numPr>
-                <w:ilvl w:val="0"/>
-                <w:numId w:val="3"/>
-              </w:numPr>
-              <w:tabs>
-                <w:tab w:val="left" w:pos="827"/>
-              </w:tabs>
-              <w:spacing w:before="9" w:line="357" w:lineRule="auto"/>
-              <w:ind w:right="305"/>
-            </w:pPr>
-            <w:r>
-              <w:rPr>
-                <w:b/>
-              </w:rPr>
-              <w:t>Veyron:</w:t>
-            </w:r>
-            <w:r>
-              <w:rPr>
-                <w:b/>
-                <w:spacing w:val="-6"/>
-              </w:rPr>
-              <w:t xml:space="preserve"> </w:t>
-            </w:r>
-            <w:r>
-              <w:rPr>
-                <w:color w:val="272727"/>
-              </w:rPr>
-              <w:t>ofrece</w:t>
-            </w:r>
-            <w:r>
-              <w:rPr>
-                <w:color w:val="272727"/>
-                <w:spacing w:val="-7"/>
-              </w:rPr>
-              <w:t xml:space="preserve"> </w:t>
-            </w:r>
-            <w:r>
-              <w:rPr>
-                <w:color w:val="272727"/>
-              </w:rPr>
-              <w:t>soluciones</w:t>
-            </w:r>
-            <w:r>
-              <w:rPr>
-                <w:color w:val="272727"/>
-                <w:spacing w:val="-4"/>
-              </w:rPr>
-              <w:t xml:space="preserve"> </w:t>
-            </w:r>
-            <w:r>
-              <w:rPr>
-                <w:color w:val="272727"/>
-              </w:rPr>
-              <w:t>de</w:t>
-            </w:r>
-            <w:r>
-              <w:rPr>
-                <w:color w:val="272727"/>
-                <w:spacing w:val="-6"/>
-              </w:rPr>
-              <w:t xml:space="preserve"> </w:t>
-            </w:r>
-            <w:r>
-              <w:rPr>
-                <w:color w:val="272727"/>
-              </w:rPr>
-              <w:t>vanguardia</w:t>
-            </w:r>
-            <w:r>
-              <w:rPr>
-                <w:color w:val="272727"/>
-                <w:spacing w:val="-7"/>
-              </w:rPr>
-              <w:t xml:space="preserve"> </w:t>
-            </w:r>
-            <w:r>
-              <w:rPr>
-                <w:color w:val="272727"/>
-              </w:rPr>
-              <w:t>que</w:t>
-            </w:r>
-            <w:r>
-              <w:rPr>
-                <w:color w:val="272727"/>
-                <w:spacing w:val="-3"/>
-              </w:rPr>
-              <w:t xml:space="preserve"> </w:t>
-            </w:r>
-            <w:r>
-              <w:rPr>
-                <w:color w:val="272727"/>
-              </w:rPr>
-              <w:t>permite</w:t>
-            </w:r>
-            <w:r>
-              <w:rPr>
-                <w:color w:val="272727"/>
-                <w:spacing w:val="-3"/>
-              </w:rPr>
-              <w:t xml:space="preserve"> </w:t>
-            </w:r>
-            <w:r>
-              <w:rPr>
-                <w:color w:val="272727"/>
-              </w:rPr>
-              <w:t>a</w:t>
-            </w:r>
-            <w:r>
-              <w:rPr>
-                <w:color w:val="272727"/>
-                <w:spacing w:val="-7"/>
-              </w:rPr>
-              <w:t xml:space="preserve"> </w:t>
-            </w:r>
-            <w:r>
-              <w:rPr>
-                <w:color w:val="272727"/>
-              </w:rPr>
-              <w:t>sus clientes automatizar y simplificar sus procesos de gestión. Respaldado por su experiencia en el mercado</w:t>
-            </w:r>
-          </w:p>
-          <w:p>
-            <w:pPr>
-              <w:pStyle w:val="TableParagraph"/>
-              <w:numPr>
-                <w:ilvl w:val="0"/>
-                <w:numId w:val="3"/>
-              </w:numPr>
-              <w:tabs>
-                <w:tab w:val="left" w:pos="827"/>
-                <w:tab w:val="left" w:pos="875"/>
-              </w:tabs>
-              <w:spacing w:before="8" w:line="357" w:lineRule="auto"/>
-              <w:ind w:right="179"/>
-            </w:pPr>
-            <w:r>
-              <w:rPr>
-                <w:rFonts w:ascii="Times New Roman" w:hAnsi="Times New Roman"/>
-              </w:rPr>
-              <w:tab/>
-            </w:r>
-            <w:hyperlink r:id="rId9">
-              <w:r>
-                <w:rPr>
-                  <w:b/>
-                  <w:u w:val="single"/>
-                </w:rPr>
-                <w:t>ERP</w:t>
-              </w:r>
-              <w:r>
-                <w:rPr>
-                  <w:b/>
-                  <w:spacing w:val="-6"/>
-                  <w:u w:val="single"/>
-                </w:rPr>
-                <w:t xml:space="preserve"> </w:t>
-              </w:r>
-              <w:r>
-                <w:rPr>
-                  <w:b/>
-                  <w:u w:val="single"/>
-                </w:rPr>
-                <w:t>Colombia</w:t>
-              </w:r>
-              <w:r>
-                <w:rPr>
-                  <w:b/>
-                  <w:spacing w:val="-6"/>
-                  <w:u w:val="single"/>
-                </w:rPr>
-                <w:t xml:space="preserve"> </w:t>
-              </w:r>
-              <w:proofErr w:type="spellStart"/>
-              <w:r>
-                <w:rPr>
-                  <w:b/>
-                  <w:u w:val="single"/>
-                </w:rPr>
-                <w:t>Gaci</w:t>
-              </w:r>
-              <w:proofErr w:type="spellEnd"/>
-              <w:r>
-                <w:rPr>
-                  <w:b/>
-                  <w:spacing w:val="-4"/>
-                  <w:u w:val="single"/>
-                </w:rPr>
-                <w:t xml:space="preserve"> </w:t>
-              </w:r>
-              <w:proofErr w:type="spellStart"/>
-              <w:r>
-                <w:rPr>
-                  <w:b/>
-                  <w:u w:val="single"/>
-                </w:rPr>
-                <w:t>Group</w:t>
-              </w:r>
-              <w:proofErr w:type="spellEnd"/>
-            </w:hyperlink>
-            <w:r>
-              <w:t>:</w:t>
-            </w:r>
-            <w:r>
-              <w:rPr>
-                <w:spacing w:val="-5"/>
-              </w:rPr>
-              <w:t xml:space="preserve"> </w:t>
-            </w:r>
-            <w:r>
-              <w:rPr>
-                <w:color w:val="272727"/>
-              </w:rPr>
-              <w:t>es</w:t>
-            </w:r>
-            <w:r>
-              <w:rPr>
-                <w:color w:val="272727"/>
-                <w:spacing w:val="-5"/>
-              </w:rPr>
-              <w:t xml:space="preserve"> </w:t>
-            </w:r>
-            <w:r>
-              <w:rPr>
-                <w:color w:val="272727"/>
-              </w:rPr>
-              <w:t>líder</w:t>
-            </w:r>
-            <w:r>
-              <w:rPr>
-                <w:color w:val="272727"/>
-                <w:spacing w:val="-6"/>
-              </w:rPr>
-              <w:t xml:space="preserve"> </w:t>
-            </w:r>
-            <w:r>
-              <w:rPr>
-                <w:color w:val="272727"/>
-              </w:rPr>
-              <w:t>de</w:t>
-            </w:r>
-            <w:r>
-              <w:rPr>
-                <w:color w:val="272727"/>
-                <w:spacing w:val="-6"/>
-              </w:rPr>
-              <w:t xml:space="preserve"> </w:t>
-            </w:r>
-            <w:r>
-              <w:rPr>
-                <w:color w:val="272727"/>
-              </w:rPr>
-              <w:t>un</w:t>
-            </w:r>
-            <w:r>
-              <w:rPr>
-                <w:color w:val="272727"/>
-                <w:spacing w:val="-5"/>
-              </w:rPr>
-              <w:t xml:space="preserve"> </w:t>
-            </w:r>
-            <w:proofErr w:type="spellStart"/>
-            <w:proofErr w:type="gramStart"/>
-            <w:r>
-              <w:rPr>
-                <w:color w:val="272727"/>
-              </w:rPr>
-              <w:t>cluster</w:t>
-            </w:r>
-            <w:proofErr w:type="spellEnd"/>
-            <w:proofErr w:type="gramEnd"/>
-            <w:r>
-              <w:rPr>
-                <w:color w:val="272727"/>
-                <w:spacing w:val="-3"/>
-              </w:rPr>
-              <w:t xml:space="preserve"> </w:t>
-            </w:r>
-            <w:r>
-              <w:rPr>
-                <w:color w:val="272727"/>
-              </w:rPr>
-              <w:t>empresario comprometido en atender las necesidades informáticas del mercado en América Latina.</w:t>
-            </w:r>
-          </w:p>
-          <w:p>
-            <w:pPr>
-              <w:pStyle w:val="TableParagraph"/>
-              <w:numPr>
-                <w:ilvl w:val="0"/>
-                <w:numId w:val="3"/>
-              </w:numPr>
               <w:tabs>
                 <w:tab w:val="left" w:pos="827"/>
                 <w:tab w:val="left" w:pos="875"/>
@@ -8655,151 +7091,405 @@
               <w:spacing w:before="8" w:line="360" w:lineRule="auto"/>
               <w:ind w:right="222"/>
             </w:pPr>
-            <w:r>
-              <w:rPr>
-                <w:rFonts w:ascii="Times New Roman" w:hAnsi="Times New Roman"/>
-              </w:rPr>
-              <w:tab/>
-            </w:r>
-            <w:hyperlink r:id="rId10">
-              <w:proofErr w:type="spellStart"/>
-              <w:r>
-                <w:rPr>
-                  <w:b/>
-                  <w:u w:val="single"/>
-                </w:rPr>
-                <w:t>ERPColombia</w:t>
-              </w:r>
-              <w:proofErr w:type="spellEnd"/>
-              <w:r>
-                <w:rPr>
-                  <w:b/>
-                  <w:spacing w:val="-7"/>
-                  <w:u w:val="single"/>
-                </w:rPr>
-                <w:t xml:space="preserve"> </w:t>
-              </w:r>
-              <w:proofErr w:type="spellStart"/>
-              <w:r>
-                <w:rPr>
-                  <w:b/>
-                  <w:u w:val="single"/>
-                </w:rPr>
-                <w:t>Infor</w:t>
-              </w:r>
-              <w:proofErr w:type="spellEnd"/>
-            </w:hyperlink>
+          </w:p>
+          <w:p>
+            <w:pPr>
+              <w:pStyle w:val="TableParagraph"/>
+              <w:tabs>
+                <w:tab w:val="left" w:pos="827"/>
+                <w:tab w:val="left" w:pos="875"/>
+              </w:tabs>
+              <w:spacing w:before="8" w:line="360" w:lineRule="auto"/>
+              <w:ind w:right="222"/>
+            </w:pPr>
+            <w:proofErr w:type="spellStart"/>
             <w:r>
               <w:rPr>
                 <w:b/>
-                <w:spacing w:val="-4"/>
+                <w:bCs/>
+              </w:rPr>
+              <w:t>Wordpress</w:t>
+            </w:r>
+            <w:proofErr w:type="spellEnd"/>
+            <w:r>
+              <w:rPr>
+                <w:b/>
+                <w:bCs/>
+              </w:rPr>
+              <w:t xml:space="preserve">: </w:t>
+            </w:r>
+            <w:r>
+              <w:t>Es un Sistema de Gestión de contenidos que permite desarrollar sitios web amigables y efectivos.</w:t>
+            </w:r>
+          </w:p>
+          <w:p>
+            <w:pPr>
+              <w:pStyle w:val="TableParagraph"/>
+              <w:tabs>
+                <w:tab w:val="left" w:pos="827"/>
+                <w:tab w:val="left" w:pos="875"/>
+              </w:tabs>
+              <w:spacing w:before="8" w:line="360" w:lineRule="auto"/>
+              <w:ind w:right="222"/>
+            </w:pPr>
+            <w:r>
+              <w:rPr>
+                <w:b/>
+                <w:bCs/>
+              </w:rPr>
+              <w:t xml:space="preserve">Moodle: </w:t>
+            </w:r>
+            <w:r>
+              <w:t>Permite generar ambientes virtuales de aprendizaje personalizados a las necesidades.</w:t>
+            </w:r>
+          </w:p>
+          <w:p>
+            <w:pPr>
+              <w:pStyle w:val="TableParagraph"/>
+              <w:tabs>
+                <w:tab w:val="left" w:pos="827"/>
+                <w:tab w:val="left" w:pos="875"/>
+              </w:tabs>
+              <w:spacing w:before="8" w:line="360" w:lineRule="auto"/>
+              <w:ind w:right="222"/>
+            </w:pPr>
+            <w:r>
+              <w:rPr>
+                <w:b/>
+                <w:bCs/>
+              </w:rPr>
+              <w:t xml:space="preserve">PHP: </w:t>
+            </w:r>
+            <w:r>
+              <w:t xml:space="preserve">Lenguaje de programación con que </w:t>
+            </w:r>
+            <w:proofErr w:type="spellStart"/>
+            <w:r>
+              <w:t>Wordpress</w:t>
+            </w:r>
+            <w:proofErr w:type="spellEnd"/>
+            <w:r>
+              <w:t xml:space="preserve"> y Moodle se desarrollan.</w:t>
+            </w:r>
+          </w:p>
+          <w:p>
+            <w:pPr>
+              <w:pStyle w:val="TableParagraph"/>
+              <w:tabs>
+                <w:tab w:val="left" w:pos="827"/>
+                <w:tab w:val="left" w:pos="875"/>
+              </w:tabs>
+              <w:spacing w:before="8" w:line="360" w:lineRule="auto"/>
+              <w:ind w:right="222"/>
+              <w:rPr>
+                <w:lang w:val="es-CO"/>
+              </w:rPr>
+            </w:pPr>
+            <w:proofErr w:type="spellStart"/>
+            <w:r>
+              <w:rPr>
+                <w:b/>
+                <w:bCs/>
+                <w:lang w:val="es-CO"/>
+              </w:rPr>
+              <w:t>Woocommerce</w:t>
+            </w:r>
+            <w:proofErr w:type="spellEnd"/>
+            <w:r>
+              <w:rPr>
+                <w:b/>
+                <w:bCs/>
+                <w:lang w:val="es-CO"/>
+              </w:rPr>
+              <w:t xml:space="preserve">: </w:t>
+            </w:r>
+            <w:r>
+              <w:rPr>
+                <w:lang w:val="es-CO"/>
+              </w:rPr>
+              <w:t xml:space="preserve">Plugin de </w:t>
+            </w:r>
+            <w:proofErr w:type="spellStart"/>
+            <w:r>
+              <w:rPr>
+                <w:lang w:val="es-CO"/>
+              </w:rPr>
+              <w:t>Wordpress</w:t>
+            </w:r>
+            <w:proofErr w:type="spellEnd"/>
+            <w:r>
+              <w:rPr>
+                <w:lang w:val="es-CO"/>
+              </w:rPr>
+              <w:t xml:space="preserve"> para </w:t>
+            </w:r>
+            <w:proofErr w:type="spellStart"/>
+            <w:r>
+              <w:rPr>
+                <w:lang w:val="es-CO"/>
+              </w:rPr>
+              <w:t>converir</w:t>
+            </w:r>
+            <w:proofErr w:type="spellEnd"/>
+            <w:r>
+              <w:rPr>
+                <w:lang w:val="es-CO"/>
               </w:rPr>
               <w:t xml:space="preserve"> </w:t>
             </w:r>
-            <w:r>
-              <w:rPr>
-                <w:color w:val="272727"/>
-              </w:rPr>
-              <w:t>es</w:t>
-            </w:r>
-            <w:r>
-              <w:rPr>
-                <w:color w:val="272727"/>
-                <w:spacing w:val="-5"/>
-              </w:rPr>
-              <w:t xml:space="preserve"> </w:t>
-            </w:r>
-            <w:r>
-              <w:rPr>
-                <w:color w:val="272727"/>
-              </w:rPr>
-              <w:t>una</w:t>
-            </w:r>
-            <w:r>
-              <w:rPr>
-                <w:color w:val="272727"/>
-                <w:spacing w:val="-8"/>
-              </w:rPr>
-              <w:t xml:space="preserve"> </w:t>
-            </w:r>
-            <w:r>
-              <w:rPr>
-                <w:color w:val="272727"/>
-              </w:rPr>
-              <w:t>empresa</w:t>
-            </w:r>
-            <w:r>
-              <w:rPr>
-                <w:color w:val="272727"/>
-                <w:spacing w:val="-4"/>
-              </w:rPr>
-              <w:t xml:space="preserve"> </w:t>
-            </w:r>
-            <w:r>
-              <w:rPr>
-                <w:color w:val="272727"/>
-              </w:rPr>
-              <w:t>líder</w:t>
-            </w:r>
-            <w:r>
-              <w:rPr>
-                <w:color w:val="272727"/>
-                <w:spacing w:val="-7"/>
-              </w:rPr>
-              <w:t xml:space="preserve"> </w:t>
-            </w:r>
-            <w:r>
-              <w:rPr>
-                <w:color w:val="272727"/>
-              </w:rPr>
-              <w:t>global</w:t>
-            </w:r>
-            <w:r>
-              <w:rPr>
-                <w:color w:val="272727"/>
-                <w:spacing w:val="-5"/>
-              </w:rPr>
-              <w:t xml:space="preserve"> </w:t>
-            </w:r>
-            <w:r>
-              <w:rPr>
-                <w:color w:val="272727"/>
-              </w:rPr>
-              <w:t>de</w:t>
-            </w:r>
-            <w:r>
-              <w:rPr>
-                <w:color w:val="272727"/>
-                <w:spacing w:val="-7"/>
-              </w:rPr>
-              <w:t xml:space="preserve"> </w:t>
-            </w:r>
-            <w:r>
-              <w:rPr>
-                <w:color w:val="272727"/>
-              </w:rPr>
-              <w:t xml:space="preserve">software empresarial en la nube especializado por industria. Cuenta con 17.300 empleados y más de 68.000 clientes en más de 170 países. El software de </w:t>
-            </w:r>
             <w:proofErr w:type="spellStart"/>
             <w:r>
               <w:rPr>
-                <w:color w:val="272727"/>
-              </w:rPr>
-              <w:t>Infor</w:t>
+                <w:lang w:val="es-CO"/>
+              </w:rPr>
+              <w:t>Wordpress</w:t>
             </w:r>
             <w:proofErr w:type="spellEnd"/>
             <w:r>
               <w:rPr>
-                <w:color w:val="272727"/>
-              </w:rPr>
-              <w:t xml:space="preserve"> está desarrollado para </w:t>
-            </w:r>
-            <w:r>
-              <w:rPr>
-                <w:color w:val="272727"/>
-                <w:spacing w:val="-2"/>
-              </w:rPr>
-              <w:t>progresar.</w:t>
+                <w:lang w:val="es-CO"/>
+              </w:rPr>
+              <w:t xml:space="preserve"> en tienda de</w:t>
+            </w:r>
+            <w:r>
+              <w:rPr>
+                <w:lang w:val="es-CO"/>
+              </w:rPr>
+              <w:t xml:space="preserve"> comercio electrónico.</w:t>
+            </w:r>
+          </w:p>
+          <w:p>
+            <w:pPr>
+              <w:pStyle w:val="TableParagraph"/>
+              <w:tabs>
+                <w:tab w:val="left" w:pos="827"/>
+                <w:tab w:val="left" w:pos="875"/>
+              </w:tabs>
+              <w:spacing w:before="8" w:line="360" w:lineRule="auto"/>
+              <w:ind w:right="222"/>
+              <w:rPr>
+                <w:lang w:val="es-CO"/>
+              </w:rPr>
+            </w:pPr>
+            <w:r>
+              <w:rPr>
+                <w:b/>
+                <w:bCs/>
+                <w:lang w:val="es-CO"/>
+              </w:rPr>
+              <w:t xml:space="preserve">Git: </w:t>
+            </w:r>
+            <w:r>
+              <w:rPr>
+                <w:lang w:val="es-CO"/>
+              </w:rPr>
+              <w:t>Sistema de control de versiones.</w:t>
+            </w:r>
+          </w:p>
+          <w:p>
+            <w:pPr>
+              <w:pStyle w:val="TableParagraph"/>
+              <w:tabs>
+                <w:tab w:val="left" w:pos="827"/>
+                <w:tab w:val="left" w:pos="875"/>
+              </w:tabs>
+              <w:spacing w:before="8" w:line="360" w:lineRule="auto"/>
+              <w:ind w:right="222"/>
+              <w:rPr>
+                <w:lang w:val="es-CO"/>
+              </w:rPr>
+            </w:pPr>
+            <w:proofErr w:type="spellStart"/>
+            <w:r>
+              <w:rPr>
+                <w:b/>
+                <w:bCs/>
+                <w:lang w:val="es-CO"/>
+              </w:rPr>
+              <w:t>Github</w:t>
+            </w:r>
+            <w:proofErr w:type="spellEnd"/>
+            <w:r>
+              <w:rPr>
+                <w:b/>
+                <w:bCs/>
+                <w:lang w:val="es-CO"/>
+              </w:rPr>
+              <w:t xml:space="preserve">: </w:t>
+            </w:r>
+            <w:r>
+              <w:rPr>
+                <w:lang w:val="es-CO"/>
+              </w:rPr>
+              <w:t>La red social del código.</w:t>
+            </w:r>
+          </w:p>
+          <w:p>
+            <w:pPr>
+              <w:pStyle w:val="TableParagraph"/>
+              <w:tabs>
+                <w:tab w:val="left" w:pos="827"/>
+                <w:tab w:val="left" w:pos="875"/>
+              </w:tabs>
+              <w:spacing w:before="8" w:line="360" w:lineRule="auto"/>
+              <w:ind w:right="222"/>
+              <w:rPr>
+                <w:lang w:val="es-CO"/>
+              </w:rPr>
+            </w:pPr>
+            <w:r>
+              <w:rPr>
+                <w:b/>
+                <w:bCs/>
+                <w:lang w:val="es-CO"/>
+              </w:rPr>
+              <w:t xml:space="preserve">HTML: </w:t>
+            </w:r>
+            <w:r>
+              <w:rPr>
+                <w:lang w:val="es-CO"/>
+              </w:rPr>
+              <w:t>Lenguaje para maquetar sitios web.</w:t>
+            </w:r>
+          </w:p>
+          <w:p>
+            <w:pPr>
+              <w:pStyle w:val="TableParagraph"/>
+              <w:tabs>
+                <w:tab w:val="left" w:pos="827"/>
+                <w:tab w:val="left" w:pos="875"/>
+              </w:tabs>
+              <w:spacing w:before="8" w:line="360" w:lineRule="auto"/>
+              <w:ind w:right="222"/>
+              <w:rPr>
+                <w:lang w:val="es-CO"/>
+              </w:rPr>
+            </w:pPr>
+            <w:r>
+              <w:rPr>
+                <w:b/>
+                <w:bCs/>
+                <w:lang w:val="es-CO"/>
+              </w:rPr>
+              <w:t xml:space="preserve">CSS: </w:t>
+            </w:r>
+            <w:r>
+              <w:rPr>
+                <w:lang w:val="es-CO"/>
+              </w:rPr>
+              <w:t>Hoja de estilos en cascada.</w:t>
+            </w:r>
+          </w:p>
+          <w:p>
+            <w:pPr>
+              <w:pStyle w:val="TableParagraph"/>
+              <w:tabs>
+                <w:tab w:val="left" w:pos="827"/>
+                <w:tab w:val="left" w:pos="875"/>
+              </w:tabs>
+              <w:spacing w:before="8" w:line="360" w:lineRule="auto"/>
+              <w:ind w:right="222"/>
+              <w:rPr>
+                <w:lang w:val="es-CO"/>
+              </w:rPr>
+            </w:pPr>
+            <w:r>
+              <w:rPr>
+                <w:b/>
+                <w:bCs/>
+                <w:lang w:val="es-CO"/>
+              </w:rPr>
+              <w:t xml:space="preserve">JavaScript: </w:t>
+            </w:r>
+            <w:r>
+              <w:rPr>
+                <w:lang w:val="es-CO"/>
+              </w:rPr>
+              <w:t>Lenguaje de programación orientado a la web.</w:t>
+            </w:r>
+          </w:p>
+          <w:p>
+            <w:pPr>
+              <w:pStyle w:val="TableParagraph"/>
+              <w:tabs>
+                <w:tab w:val="left" w:pos="827"/>
+                <w:tab w:val="left" w:pos="875"/>
+              </w:tabs>
+              <w:spacing w:before="8" w:line="360" w:lineRule="auto"/>
+              <w:ind w:right="222"/>
+              <w:rPr>
+                <w:lang w:val="es-CO"/>
+              </w:rPr>
+            </w:pPr>
+            <w:proofErr w:type="spellStart"/>
+            <w:r>
+              <w:rPr>
+                <w:b/>
+                <w:bCs/>
+                <w:lang w:val="es-CO"/>
+              </w:rPr>
+              <w:t>Hostinguer</w:t>
+            </w:r>
+            <w:proofErr w:type="spellEnd"/>
+            <w:r>
+              <w:rPr>
+                <w:b/>
+                <w:bCs/>
+                <w:lang w:val="es-CO"/>
+              </w:rPr>
+              <w:t xml:space="preserve">: </w:t>
+            </w:r>
+            <w:r>
+              <w:rPr>
+                <w:lang w:val="es-CO"/>
+              </w:rPr>
+              <w:t>Servicio de almacenamiento en la nube.</w:t>
+            </w:r>
+          </w:p>
+          <w:p>
+            <w:pPr>
+              <w:pStyle w:val="TableParagraph"/>
+              <w:tabs>
+                <w:tab w:val="left" w:pos="827"/>
+                <w:tab w:val="left" w:pos="875"/>
+              </w:tabs>
+              <w:spacing w:before="8" w:line="360" w:lineRule="auto"/>
+              <w:ind w:right="222"/>
+              <w:rPr>
+                <w:lang w:val="es-CO"/>
+              </w:rPr>
+            </w:pPr>
+            <w:r>
+              <w:rPr>
+                <w:b/>
+                <w:bCs/>
+                <w:lang w:val="es-CO"/>
+              </w:rPr>
+              <w:t xml:space="preserve">Visual Studio </w:t>
+            </w:r>
+            <w:proofErr w:type="spellStart"/>
+            <w:r>
+              <w:rPr>
+                <w:b/>
+                <w:bCs/>
+                <w:lang w:val="es-CO"/>
+              </w:rPr>
+              <w:t>Code</w:t>
+            </w:r>
+            <w:proofErr w:type="spellEnd"/>
+            <w:r>
+              <w:rPr>
+                <w:b/>
+                <w:bCs/>
+                <w:lang w:val="es-CO"/>
+              </w:rPr>
+              <w:t xml:space="preserve">: </w:t>
+            </w:r>
+            <w:r>
+              <w:rPr>
+                <w:lang w:val="es-CO"/>
+              </w:rPr>
+              <w:t>Editor de código.</w:t>
             </w:r>
           </w:p>
         </w:tc>
@@ -8836,116 +7526,15 @@
               <w:t xml:space="preserve">Antecedentes: </w:t>
             </w:r>
             <w:r>
-              <w:t>la empresa de calzado el bombazo es una empresa ubicada en el departamento de Nariño Municipio de La Cruz</w:t>
-            </w:r>
-            <w:r>
-              <w:rPr>
-                <w:spacing w:val="-8"/>
-              </w:rPr>
-              <w:t xml:space="preserve"> </w:t>
-            </w:r>
-            <w:r>
-              <w:t>Nariño</w:t>
-            </w:r>
-            <w:r>
-              <w:rPr>
-                <w:spacing w:val="-7"/>
-              </w:rPr>
-              <w:t xml:space="preserve"> </w:t>
-            </w:r>
-            <w:r>
-              <w:t>que</w:t>
-            </w:r>
-            <w:r>
-              <w:rPr>
-                <w:spacing w:val="-11"/>
-              </w:rPr>
-              <w:t xml:space="preserve"> </w:t>
-            </w:r>
-            <w:r>
-              <w:t>se</w:t>
-            </w:r>
-            <w:r>
-              <w:rPr>
-                <w:spacing w:val="-10"/>
-              </w:rPr>
-              <w:t xml:space="preserve"> </w:t>
-            </w:r>
-            <w:r>
-              <w:t>dedica</w:t>
-            </w:r>
-            <w:r>
-              <w:rPr>
-                <w:spacing w:val="-11"/>
-              </w:rPr>
-              <w:t xml:space="preserve"> </w:t>
-            </w:r>
-            <w:r>
-              <w:t>venta</w:t>
-            </w:r>
-            <w:r>
-              <w:rPr>
-                <w:spacing w:val="-10"/>
-              </w:rPr>
-              <w:t xml:space="preserve"> </w:t>
-            </w:r>
-            <w:r>
-              <w:t>de</w:t>
-            </w:r>
-            <w:r>
-              <w:rPr>
-                <w:spacing w:val="-10"/>
-              </w:rPr>
-              <w:t xml:space="preserve"> </w:t>
-            </w:r>
-            <w:r>
-              <w:t>productos</w:t>
-            </w:r>
-            <w:r>
-              <w:rPr>
-                <w:spacing w:val="-4"/>
-              </w:rPr>
-              <w:t xml:space="preserve"> </w:t>
-            </w:r>
-            <w:r>
-              <w:t>de</w:t>
-            </w:r>
-            <w:r>
-              <w:rPr>
-                <w:spacing w:val="-10"/>
-              </w:rPr>
-              <w:t xml:space="preserve"> </w:t>
-            </w:r>
-            <w:r>
-              <w:t>todas</w:t>
-            </w:r>
-            <w:r>
-              <w:rPr>
-                <w:spacing w:val="-7"/>
-              </w:rPr>
-              <w:t xml:space="preserve"> </w:t>
-            </w:r>
-            <w:r>
-              <w:t>las</w:t>
-            </w:r>
-            <w:r>
-              <w:rPr>
-                <w:spacing w:val="-7"/>
-              </w:rPr>
-              <w:t xml:space="preserve"> </w:t>
-            </w:r>
-            <w:r>
-              <w:t xml:space="preserve">marcas de Zapatos motivo por el cual necesita un desarrollador de </w:t>
-            </w:r>
-            <w:r>
-              <w:rPr>
-                <w:spacing w:val="-2"/>
-              </w:rPr>
-              <w:t>software</w:t>
-            </w:r>
-            <w:r>
-              <w:tab/>
-              <w:t>para la venta y registro de sus productos</w:t>
+              <w:t xml:space="preserve">Le Profe es una </w:t>
+            </w:r>
+            <w:proofErr w:type="spellStart"/>
+            <w:r>
+              <w:t>Sturtup</w:t>
+            </w:r>
+            <w:proofErr w:type="spellEnd"/>
+            <w:r>
+              <w:t xml:space="preserve"> dedicada a la venta de cursos online para aprender francés de forma didáctica y efectiva con sesiones en vivo y grabadas.</w:t>
             </w:r>
           </w:p>
           <w:p>
@@ -8971,106 +7560,10 @@
               <w:t>Objetivo General</w:t>
             </w:r>
             <w:r>
-              <w:t>: Contratar una (1) persona natural para el desarrollo</w:t>
-            </w:r>
-            <w:r>
-              <w:rPr>
-                <w:spacing w:val="-5"/>
-              </w:rPr>
-              <w:t xml:space="preserve"> </w:t>
-            </w:r>
-            <w:r>
-              <w:t>de</w:t>
-            </w:r>
-            <w:r>
-              <w:rPr>
-                <w:spacing w:val="-6"/>
-              </w:rPr>
-              <w:t xml:space="preserve"> </w:t>
-            </w:r>
-            <w:r>
-              <w:t>software,</w:t>
-            </w:r>
-            <w:r>
-              <w:rPr>
-                <w:spacing w:val="-4"/>
-              </w:rPr>
-              <w:t xml:space="preserve"> </w:t>
-            </w:r>
-            <w:r>
-              <w:t>usando</w:t>
-            </w:r>
-            <w:r>
-              <w:rPr>
-                <w:spacing w:val="-5"/>
-              </w:rPr>
-              <w:t xml:space="preserve"> </w:t>
-            </w:r>
-            <w:r>
-              <w:t>Visual</w:t>
-            </w:r>
-            <w:r>
-              <w:rPr>
-                <w:spacing w:val="-4"/>
-              </w:rPr>
-              <w:t xml:space="preserve"> </w:t>
-            </w:r>
-            <w:r>
-              <w:t>Studio</w:t>
-            </w:r>
-            <w:r>
-              <w:rPr>
-                <w:spacing w:val="-5"/>
-              </w:rPr>
-              <w:t xml:space="preserve"> </w:t>
-            </w:r>
-            <w:r>
-              <w:t>.NET</w:t>
-            </w:r>
-            <w:r>
-              <w:rPr>
-                <w:spacing w:val="-4"/>
-              </w:rPr>
-              <w:t xml:space="preserve"> </w:t>
-            </w:r>
-            <w:r>
-              <w:t>(C#</w:t>
-            </w:r>
-            <w:r>
-              <w:rPr>
-                <w:spacing w:val="-7"/>
-              </w:rPr>
-              <w:t xml:space="preserve"> </w:t>
-            </w:r>
-            <w:r>
-              <w:t>y</w:t>
-            </w:r>
-            <w:r>
-              <w:rPr>
-                <w:spacing w:val="-5"/>
-              </w:rPr>
-              <w:t xml:space="preserve"> </w:t>
-            </w:r>
-            <w:r>
-              <w:t>VB)</w:t>
-            </w:r>
-            <w:r>
-              <w:rPr>
-                <w:spacing w:val="-4"/>
-              </w:rPr>
-              <w:t xml:space="preserve"> </w:t>
-            </w:r>
-            <w:r>
-              <w:t>y</w:t>
-            </w:r>
-            <w:r>
-              <w:rPr>
-                <w:spacing w:val="-1"/>
-              </w:rPr>
-              <w:t xml:space="preserve"> </w:t>
-            </w:r>
-            <w:r>
-              <w:t>SQL</w:t>
+              <w:t xml:space="preserve">: </w:t>
+            </w:r>
+            <w:r>
+              <w:t>Diseñar, desarrollar e implementar un ambiente virtual de aprendizaje en Moodle usando tecnologías emergentes.</w:t>
             </w:r>
           </w:p>
           <w:p>
@@ -9169,7 +7662,13 @@
               <w:t xml:space="preserve"> </w:t>
             </w:r>
             <w:r>
-              <w:t xml:space="preserve">LA EMPRESA DE CALZADO EL BOMBAZO para la ejecución del </w:t>
+              <w:t xml:space="preserve">LA </w:t>
+            </w:r>
+            <w:r>
+              <w:t>STURTUP LE PROFE</w:t>
+            </w:r>
+            <w:r>
+              <w:t xml:space="preserve"> para la ejecución del </w:t>
             </w:r>
             <w:r>
               <w:rPr>
@@ -9375,440 +7874,15 @@
           <w:p>
             <w:pPr>
               <w:pStyle w:val="TableParagraph"/>
-              <w:numPr>
-                <w:ilvl w:val="0"/>
-                <w:numId w:val="1"/>
-              </w:numPr>
-              <w:tabs>
-                <w:tab w:val="left" w:pos="1093"/>
-              </w:tabs>
-              <w:spacing w:line="360" w:lineRule="auto"/>
-              <w:ind w:right="207" w:firstLine="48"/>
-            </w:pPr>
-            <w:r>
-              <w:t>Realizar</w:t>
-            </w:r>
-            <w:r>
-              <w:rPr>
-                <w:spacing w:val="-6"/>
-              </w:rPr>
-              <w:t xml:space="preserve"> </w:t>
-            </w:r>
-            <w:r>
-              <w:t>una</w:t>
-            </w:r>
-            <w:r>
-              <w:rPr>
-                <w:spacing w:val="-4"/>
-              </w:rPr>
-              <w:t xml:space="preserve"> </w:t>
-            </w:r>
-            <w:r>
-              <w:t>visita</w:t>
-            </w:r>
-            <w:r>
-              <w:rPr>
-                <w:spacing w:val="-7"/>
-              </w:rPr>
-              <w:t xml:space="preserve"> </w:t>
-            </w:r>
-            <w:r>
-              <w:t>de</w:t>
-            </w:r>
-            <w:r>
-              <w:rPr>
-                <w:spacing w:val="-6"/>
-              </w:rPr>
-              <w:t xml:space="preserve"> </w:t>
-            </w:r>
-            <w:r>
-              <w:t>seguimiento</w:t>
-            </w:r>
-            <w:r>
-              <w:rPr>
-                <w:spacing w:val="-5"/>
-              </w:rPr>
-              <w:t xml:space="preserve"> </w:t>
-            </w:r>
-            <w:r>
-              <w:t>en</w:t>
-            </w:r>
-            <w:r>
-              <w:rPr>
-                <w:spacing w:val="-2"/>
-              </w:rPr>
-              <w:t xml:space="preserve"> </w:t>
-            </w:r>
-            <w:r>
-              <w:t>los</w:t>
-            </w:r>
-            <w:r>
-              <w:rPr>
-                <w:spacing w:val="-5"/>
-              </w:rPr>
-              <w:t xml:space="preserve"> </w:t>
-            </w:r>
-            <w:r>
-              <w:t>lugares</w:t>
-            </w:r>
-            <w:r>
-              <w:rPr>
-                <w:spacing w:val="-5"/>
-              </w:rPr>
-              <w:t xml:space="preserve"> </w:t>
-            </w:r>
-            <w:r>
-              <w:t>de</w:t>
-            </w:r>
-            <w:r>
-              <w:rPr>
-                <w:spacing w:val="-4"/>
-              </w:rPr>
-              <w:t xml:space="preserve"> </w:t>
-            </w:r>
-            <w:r>
-              <w:t>ejecución del contrato.</w:t>
-            </w:r>
-          </w:p>
-          <w:p>
-            <w:pPr>
-              <w:pStyle w:val="TableParagraph"/>
-              <w:numPr>
-                <w:ilvl w:val="0"/>
-                <w:numId w:val="1"/>
-              </w:numPr>
-              <w:tabs>
-                <w:tab w:val="left" w:pos="1045"/>
-              </w:tabs>
-              <w:spacing w:line="357" w:lineRule="auto"/>
-              <w:ind w:right="886" w:firstLine="0"/>
-            </w:pPr>
-            <w:r>
-              <w:t>Acompañar</w:t>
-            </w:r>
-            <w:r>
-              <w:rPr>
-                <w:spacing w:val="-9"/>
-              </w:rPr>
-              <w:t xml:space="preserve"> </w:t>
-            </w:r>
-            <w:r>
-              <w:t>el</w:t>
-            </w:r>
-            <w:r>
-              <w:rPr>
-                <w:spacing w:val="-4"/>
-              </w:rPr>
-              <w:t xml:space="preserve"> </w:t>
-            </w:r>
-            <w:r>
-              <w:t>levantamiento</w:t>
-            </w:r>
-            <w:r>
-              <w:rPr>
-                <w:spacing w:val="-8"/>
-              </w:rPr>
-              <w:t xml:space="preserve"> </w:t>
-            </w:r>
-            <w:r>
-              <w:t>de</w:t>
-            </w:r>
-            <w:r>
-              <w:rPr>
-                <w:spacing w:val="-7"/>
-              </w:rPr>
-              <w:t xml:space="preserve"> </w:t>
-            </w:r>
-            <w:r>
-              <w:t>requerimientos</w:t>
-            </w:r>
-            <w:r>
-              <w:rPr>
-                <w:spacing w:val="-8"/>
-              </w:rPr>
-              <w:t xml:space="preserve"> </w:t>
-            </w:r>
-            <w:r>
-              <w:t>de</w:t>
-            </w:r>
-            <w:r>
-              <w:rPr>
-                <w:spacing w:val="-9"/>
-              </w:rPr>
-              <w:t xml:space="preserve"> </w:t>
-            </w:r>
-            <w:r>
-              <w:t>las soluciones a desarrollar, así como aprobar los mismos.</w:t>
-            </w:r>
-          </w:p>
-          <w:p>
-            <w:pPr>
-              <w:pStyle w:val="TableParagraph"/>
-              <w:numPr>
-                <w:ilvl w:val="0"/>
-                <w:numId w:val="1"/>
-              </w:numPr>
-              <w:tabs>
-                <w:tab w:val="left" w:pos="1045"/>
-              </w:tabs>
-              <w:spacing w:before="4" w:line="360" w:lineRule="auto"/>
-              <w:ind w:right="774" w:firstLine="0"/>
-            </w:pPr>
-            <w:r>
-              <w:t>Hacer</w:t>
-            </w:r>
-            <w:r>
-              <w:rPr>
-                <w:spacing w:val="-3"/>
-              </w:rPr>
-              <w:t xml:space="preserve"> </w:t>
-            </w:r>
-            <w:r>
-              <w:t>las</w:t>
-            </w:r>
-            <w:r>
-              <w:rPr>
-                <w:spacing w:val="-3"/>
-              </w:rPr>
-              <w:t xml:space="preserve"> </w:t>
-            </w:r>
-            <w:r>
-              <w:t>pruebas</w:t>
-            </w:r>
-            <w:r>
-              <w:rPr>
-                <w:spacing w:val="-5"/>
-              </w:rPr>
-              <w:t xml:space="preserve"> </w:t>
-            </w:r>
-            <w:r>
-              <w:t>de</w:t>
-            </w:r>
-            <w:r>
-              <w:rPr>
-                <w:spacing w:val="37"/>
-              </w:rPr>
-              <w:t xml:space="preserve"> </w:t>
-            </w:r>
-            <w:r>
-              <w:t>los</w:t>
-            </w:r>
-            <w:r>
-              <w:rPr>
-                <w:spacing w:val="-5"/>
-              </w:rPr>
-              <w:t xml:space="preserve"> </w:t>
-            </w:r>
-            <w:r>
-              <w:t>desarrollos</w:t>
-            </w:r>
-            <w:r>
-              <w:rPr>
-                <w:spacing w:val="-5"/>
-              </w:rPr>
-              <w:t xml:space="preserve"> </w:t>
-            </w:r>
-            <w:r>
-              <w:t>entregados</w:t>
-            </w:r>
-            <w:r>
-              <w:rPr>
-                <w:spacing w:val="-4"/>
-              </w:rPr>
-              <w:t xml:space="preserve"> </w:t>
-            </w:r>
-            <w:r>
-              <w:t>para</w:t>
-            </w:r>
-            <w:r>
-              <w:rPr>
-                <w:spacing w:val="-8"/>
-              </w:rPr>
-              <w:t xml:space="preserve"> </w:t>
-            </w:r>
-            <w:r>
-              <w:t xml:space="preserve">la aceptación de </w:t>
-            </w:r>
-            <w:proofErr w:type="gramStart"/>
-            <w:r>
-              <w:t>los mismos</w:t>
-            </w:r>
-            <w:proofErr w:type="gramEnd"/>
-            <w:r>
-              <w:t>.</w:t>
-            </w:r>
-          </w:p>
-          <w:p>
-            <w:pPr>
-              <w:pStyle w:val="TableParagraph"/>
-              <w:numPr>
-                <w:ilvl w:val="0"/>
-                <w:numId w:val="1"/>
-              </w:numPr>
-              <w:tabs>
-                <w:tab w:val="left" w:pos="1045"/>
-              </w:tabs>
-              <w:spacing w:line="362" w:lineRule="auto"/>
-              <w:ind w:right="379" w:firstLine="0"/>
-            </w:pPr>
-            <w:r>
-              <w:t>Efectuar los pagos estipulados en el contrato una vez sean recibidos</w:t>
-            </w:r>
-            <w:r>
-              <w:rPr>
-                <w:spacing w:val="-5"/>
-              </w:rPr>
-              <w:t xml:space="preserve"> </w:t>
-            </w:r>
-            <w:r>
-              <w:t>a</w:t>
-            </w:r>
-            <w:r>
-              <w:rPr>
-                <w:spacing w:val="-8"/>
-              </w:rPr>
-              <w:t xml:space="preserve"> </w:t>
-            </w:r>
-            <w:r>
-              <w:t>satisfacción</w:t>
-            </w:r>
-            <w:r>
-              <w:rPr>
-                <w:spacing w:val="-6"/>
-              </w:rPr>
-              <w:t xml:space="preserve"> </w:t>
-            </w:r>
-            <w:r>
-              <w:t>los</w:t>
-            </w:r>
-            <w:r>
-              <w:rPr>
-                <w:spacing w:val="-6"/>
-              </w:rPr>
-              <w:t xml:space="preserve"> </w:t>
-            </w:r>
-            <w:r>
-              <w:t>productos</w:t>
-            </w:r>
-            <w:r>
-              <w:rPr>
-                <w:spacing w:val="-6"/>
-              </w:rPr>
-              <w:t xml:space="preserve"> </w:t>
-            </w:r>
-            <w:r>
-              <w:t>estipulados</w:t>
-            </w:r>
-            <w:r>
-              <w:rPr>
-                <w:spacing w:val="-5"/>
-              </w:rPr>
-              <w:t xml:space="preserve"> </w:t>
-            </w:r>
-            <w:r>
-              <w:t>en</w:t>
-            </w:r>
-            <w:r>
-              <w:rPr>
-                <w:spacing w:val="-6"/>
-              </w:rPr>
-              <w:t xml:space="preserve"> </w:t>
-            </w:r>
-            <w:r>
-              <w:t>el</w:t>
-            </w:r>
-            <w:r>
-              <w:rPr>
-                <w:spacing w:val="-6"/>
-              </w:rPr>
-              <w:t xml:space="preserve"> </w:t>
-            </w:r>
-            <w:r>
-              <w:t>mismo.</w:t>
-            </w:r>
-          </w:p>
-          <w:p>
-            <w:pPr>
-              <w:pStyle w:val="TableParagraph"/>
-              <w:numPr>
-                <w:ilvl w:val="0"/>
-                <w:numId w:val="1"/>
-              </w:numPr>
               <w:tabs>
                 <w:tab w:val="left" w:pos="1045"/>
               </w:tabs>
               <w:spacing w:line="360" w:lineRule="auto"/>
-              <w:ind w:right="826" w:firstLine="0"/>
+              <w:ind w:left="826" w:right="826"/>
               <w:rPr>
                 <w:b/>
               </w:rPr>
             </w:pPr>
-            <w:r>
-              <w:t>Realizar seguimiento y verificación a las obligaciones establecidas</w:t>
-            </w:r>
-            <w:r>
-              <w:rPr>
-                <w:spacing w:val="-6"/>
-              </w:rPr>
-              <w:t xml:space="preserve"> </w:t>
-            </w:r>
-            <w:r>
-              <w:t>al</w:t>
-            </w:r>
-            <w:r>
-              <w:rPr>
-                <w:spacing w:val="-6"/>
-              </w:rPr>
-              <w:t xml:space="preserve"> </w:t>
-            </w:r>
-            <w:r>
-              <w:t>contratista</w:t>
-            </w:r>
-            <w:r>
-              <w:rPr>
-                <w:spacing w:val="-9"/>
-              </w:rPr>
-              <w:t xml:space="preserve"> </w:t>
-            </w:r>
-            <w:r>
-              <w:t>para</w:t>
-            </w:r>
-            <w:r>
-              <w:rPr>
-                <w:spacing w:val="-9"/>
-              </w:rPr>
-              <w:t xml:space="preserve"> </w:t>
-            </w:r>
-            <w:r>
-              <w:t>el</w:t>
-            </w:r>
-            <w:r>
-              <w:rPr>
-                <w:spacing w:val="-6"/>
-              </w:rPr>
-              <w:t xml:space="preserve"> </w:t>
-            </w:r>
-            <w:r>
-              <w:t>desarrollo</w:t>
-            </w:r>
-            <w:r>
-              <w:rPr>
-                <w:spacing w:val="-3"/>
-              </w:rPr>
-              <w:t xml:space="preserve"> </w:t>
-            </w:r>
-            <w:r>
-              <w:t>del</w:t>
-            </w:r>
-            <w:r>
-              <w:rPr>
-                <w:spacing w:val="-6"/>
-              </w:rPr>
-              <w:t xml:space="preserve"> </w:t>
-            </w:r>
-            <w:r>
-              <w:t xml:space="preserve">contrato. </w:t>
-            </w:r>
             <w:r>
               <w:rPr>
                 <w:b/>
@@ -10313,6 +8387,9 @@
         <w:t>técnica</w:t>
       </w:r>
       <w:r>
+        <w:t xml:space="preserve"> y tablas comparativas</w:t>
+      </w:r>
+      <w:r>
         <w:rPr>
           <w:spacing w:val="-15"/>
         </w:rPr>
@@ -10418,7 +8495,10 @@
         <w:t xml:space="preserve"> </w:t>
       </w:r>
       <w:r>
-        <w:t>lista de proveedores para poder elegir la mejor opción para el desarrollo de software.</w:t>
+        <w:t>lista de proveedores para poder elegir la mejor opción para el desarrollo de</w:t>
+      </w:r>
+      <w:r>
+        <w:t>l proyecto formativo “Le Prof”.</w:t>
       </w:r>
     </w:p>
     <w:p>

</xml_diff>